<commit_message>
I HATE THIS FUCKING SHIT
</commit_message>
<xml_diff>
--- a/docs/lang-description.docx
+++ b/docs/lang-description.docx
@@ -283,15 +283,7 @@
           <w:sz w:val="24"/>
           <w:szCs w:val="24"/>
         </w:rPr>
-        <w:t xml:space="preserve">Abaixo estão descritas as </w:t>
-      </w:r>
-      <w:r>
-        <w:rPr>
-          <w:rFonts w:ascii="Roboto" w:hAnsi="Roboto"/>
-          <w:sz w:val="24"/>
-          <w:szCs w:val="24"/>
-        </w:rPr>
-        <w:t>características de sua confecção:</w:t>
+        <w:t>Abaixo estão descritas as características de sua confecção:</w:t>
       </w:r>
     </w:p>
     <w:p>
@@ -369,15 +361,25 @@
           <w:sz w:val="24"/>
           <w:szCs w:val="24"/>
         </w:rPr>
-        <w:t>∑ = {a, ..., z, A, ..., Z, 0, ..., 9, -, +, *, /, (, ), ., `, ‘, “, &amp;, |,</w:t>
-      </w:r>
-      <w:r>
-        <w:rPr>
-          <w:rFonts w:ascii="Consolas" w:hAnsi="Consolas"/>
-          <w:sz w:val="24"/>
-          <w:szCs w:val="24"/>
-        </w:rPr>
-        <w:t xml:space="preserve"> &lt;, &gt;, =, !, ;, _}</w:t>
+        <w:t>∑ = {a, ..., z, A, ..., Z, 0, ..., 9, -, +, *, /, (</w:t>
+      </w:r>
+      <w:proofErr w:type="gramStart"/>
+      <w:r>
+        <w:rPr>
+          <w:rFonts w:ascii="Consolas" w:hAnsi="Consolas"/>
+          <w:sz w:val="24"/>
+          <w:szCs w:val="24"/>
+        </w:rPr>
+        <w:t>, )</w:t>
+      </w:r>
+      <w:proofErr w:type="gramEnd"/>
+      <w:r>
+        <w:rPr>
+          <w:rFonts w:ascii="Consolas" w:hAnsi="Consolas"/>
+          <w:sz w:val="24"/>
+          <w:szCs w:val="24"/>
+        </w:rPr>
+        <w:t>, ., `, ‘, “, &amp;, |, &lt;, &gt;, =, !, ;, _}</w:t>
       </w:r>
     </w:p>
     <w:p>
@@ -454,17 +456,7 @@
           <w:sz w:val="24"/>
           <w:szCs w:val="24"/>
         </w:rPr>
-        <w:t xml:space="preserve">Expressões </w:t>
-      </w:r>
-      <w:r>
-        <w:rPr>
-          <w:rFonts w:ascii="Roboto" w:hAnsi="Roboto"/>
-          <w:b/>
-          <w:bCs/>
-          <w:sz w:val="24"/>
-          <w:szCs w:val="24"/>
-        </w:rPr>
-        <w:t>regulares</w:t>
+        <w:t>Expressões regulares</w:t>
       </w:r>
     </w:p>
     <w:p>
@@ -632,6 +624,7 @@
         </w:rPr>
         <w:t>Vírgula</w:t>
       </w:r>
+      <w:proofErr w:type="gramStart"/>
       <w:r>
         <w:rPr>
           <w:rFonts w:ascii="Roboto" w:hAnsi="Roboto"/>
@@ -648,6 +641,7 @@
         </w:rPr>
         <w:t>,</w:t>
       </w:r>
+      <w:proofErr w:type="gramEnd"/>
     </w:p>
     <w:p>
       <w:pPr>
@@ -672,6 +666,7 @@
         </w:rPr>
         <w:t>Ponto e vírgula</w:t>
       </w:r>
+      <w:proofErr w:type="gramStart"/>
       <w:r>
         <w:rPr>
           <w:rFonts w:ascii="Roboto" w:hAnsi="Roboto"/>
@@ -688,6 +683,7 @@
         </w:rPr>
         <w:t>;</w:t>
       </w:r>
+      <w:proofErr w:type="gramEnd"/>
     </w:p>
     <w:p>
       <w:pPr>
@@ -1008,31 +1004,43 @@
           <w:szCs w:val="24"/>
         </w:rPr>
       </w:pPr>
-      <w:r>
-        <w:rPr>
-          <w:rFonts w:ascii="Roboto" w:hAnsi="Roboto"/>
-          <w:b/>
-          <w:bCs/>
-          <w:sz w:val="24"/>
-          <w:szCs w:val="24"/>
-        </w:rPr>
-        <w:t>Impressão</w:t>
-      </w:r>
-      <w:r>
-        <w:rPr>
-          <w:rFonts w:ascii="Roboto" w:hAnsi="Roboto"/>
-          <w:sz w:val="24"/>
-          <w:szCs w:val="24"/>
-        </w:rPr>
-        <w:t xml:space="preserve">: </w:t>
-      </w:r>
-      <w:r>
-        <w:rPr>
-          <w:rFonts w:ascii="Consolas" w:hAnsi="Consolas"/>
-          <w:sz w:val="24"/>
-          <w:szCs w:val="24"/>
-        </w:rPr>
-        <w:t>print</w:t>
+      <w:proofErr w:type="spellStart"/>
+      <w:r>
+        <w:rPr>
+          <w:rFonts w:ascii="Roboto" w:hAnsi="Roboto"/>
+          <w:b/>
+          <w:bCs/>
+          <w:sz w:val="24"/>
+          <w:szCs w:val="24"/>
+        </w:rPr>
+        <w:t>Decaração</w:t>
+      </w:r>
+      <w:proofErr w:type="spellEnd"/>
+      <w:r>
+        <w:rPr>
+          <w:rFonts w:ascii="Roboto" w:hAnsi="Roboto"/>
+          <w:b/>
+          <w:bCs/>
+          <w:sz w:val="24"/>
+          <w:szCs w:val="24"/>
+        </w:rPr>
+        <w:t xml:space="preserve"> do laço “for”:</w:t>
+      </w:r>
+      <w:r>
+        <w:rPr>
+          <w:rFonts w:ascii="Roboto" w:hAnsi="Roboto"/>
+          <w:sz w:val="24"/>
+          <w:szCs w:val="24"/>
+        </w:rPr>
+        <w:t xml:space="preserve"> </w:t>
+      </w:r>
+      <w:r>
+        <w:rPr>
+          <w:rFonts w:ascii="Consolas" w:hAnsi="Consolas"/>
+          <w:sz w:val="24"/>
+          <w:szCs w:val="24"/>
+        </w:rPr>
+        <w:t>for</w:t>
       </w:r>
     </w:p>
     <w:p>
@@ -1056,7 +1064,7 @@
           <w:sz w:val="24"/>
           <w:szCs w:val="24"/>
         </w:rPr>
-        <w:t>Geral</w:t>
+        <w:t>Impressão</w:t>
       </w:r>
       <w:r>
         <w:rPr>
@@ -1072,43 +1080,7 @@
           <w:sz w:val="24"/>
           <w:szCs w:val="24"/>
         </w:rPr>
-        <w:t>([a-</w:t>
-      </w:r>
-      <w:proofErr w:type="spellStart"/>
-      <w:r>
-        <w:rPr>
-          <w:rFonts w:ascii="Consolas" w:hAnsi="Consolas"/>
-          <w:sz w:val="24"/>
-          <w:szCs w:val="24"/>
-        </w:rPr>
-        <w:t>zA</w:t>
-      </w:r>
-      <w:proofErr w:type="spellEnd"/>
-      <w:r>
-        <w:rPr>
-          <w:rFonts w:ascii="Consolas" w:hAnsi="Consolas"/>
-          <w:sz w:val="24"/>
-          <w:szCs w:val="24"/>
-        </w:rPr>
-        <w:t>-Z])([a-</w:t>
-      </w:r>
-      <w:proofErr w:type="spellStart"/>
-      <w:r>
-        <w:rPr>
-          <w:rFonts w:ascii="Consolas" w:hAnsi="Consolas"/>
-          <w:sz w:val="24"/>
-          <w:szCs w:val="24"/>
-        </w:rPr>
-        <w:t>zA</w:t>
-      </w:r>
-      <w:proofErr w:type="spellEnd"/>
-      <w:r>
-        <w:rPr>
-          <w:rFonts w:ascii="Consolas" w:hAnsi="Consolas"/>
-          <w:sz w:val="24"/>
-          <w:szCs w:val="24"/>
-        </w:rPr>
-        <w:t>-Z]|[0-9\_])*</w:t>
+        <w:t>print</w:t>
       </w:r>
     </w:p>
     <w:p>
@@ -1132,7 +1104,7 @@
           <w:sz w:val="24"/>
           <w:szCs w:val="24"/>
         </w:rPr>
-        <w:t>Texto</w:t>
+        <w:t>Geral</w:t>
       </w:r>
       <w:r>
         <w:rPr>
@@ -1148,7 +1120,61 @@
           <w:sz w:val="24"/>
           <w:szCs w:val="24"/>
         </w:rPr>
-        <w:t>"'".*"'"</w:t>
+        <w:t>([a-</w:t>
+      </w:r>
+      <w:proofErr w:type="spellStart"/>
+      <w:r>
+        <w:rPr>
+          <w:rFonts w:ascii="Consolas" w:hAnsi="Consolas"/>
+          <w:sz w:val="24"/>
+          <w:szCs w:val="24"/>
+        </w:rPr>
+        <w:t>zA</w:t>
+      </w:r>
+      <w:proofErr w:type="spellEnd"/>
+      <w:r>
+        <w:rPr>
+          <w:rFonts w:ascii="Consolas" w:hAnsi="Consolas"/>
+          <w:sz w:val="24"/>
+          <w:szCs w:val="24"/>
+        </w:rPr>
+        <w:t>-Z</w:t>
+      </w:r>
+      <w:proofErr w:type="gramStart"/>
+      <w:r>
+        <w:rPr>
+          <w:rFonts w:ascii="Consolas" w:hAnsi="Consolas"/>
+          <w:sz w:val="24"/>
+          <w:szCs w:val="24"/>
+        </w:rPr>
+        <w:t>])(</w:t>
+      </w:r>
+      <w:proofErr w:type="gramEnd"/>
+      <w:r>
+        <w:rPr>
+          <w:rFonts w:ascii="Consolas" w:hAnsi="Consolas"/>
+          <w:sz w:val="24"/>
+          <w:szCs w:val="24"/>
+        </w:rPr>
+        <w:t>[a-</w:t>
+      </w:r>
+      <w:proofErr w:type="spellStart"/>
+      <w:r>
+        <w:rPr>
+          <w:rFonts w:ascii="Consolas" w:hAnsi="Consolas"/>
+          <w:sz w:val="24"/>
+          <w:szCs w:val="24"/>
+        </w:rPr>
+        <w:t>zA</w:t>
+      </w:r>
+      <w:proofErr w:type="spellEnd"/>
+      <w:r>
+        <w:rPr>
+          <w:rFonts w:ascii="Consolas" w:hAnsi="Consolas"/>
+          <w:sz w:val="24"/>
+          <w:szCs w:val="24"/>
+        </w:rPr>
+        <w:t>-Z]|[0-9\_])*</w:t>
       </w:r>
     </w:p>
     <w:p>
@@ -1172,7 +1198,7 @@
           <w:sz w:val="24"/>
           <w:szCs w:val="24"/>
         </w:rPr>
-        <w:t>Números</w:t>
+        <w:t>Texto</w:t>
       </w:r>
       <w:r>
         <w:rPr>
@@ -1188,7 +1214,25 @@
           <w:sz w:val="24"/>
           <w:szCs w:val="24"/>
         </w:rPr>
-        <w:t>[0-9]+([\.][0-9]+)*</w:t>
+        <w:t>"'</w:t>
+      </w:r>
+      <w:proofErr w:type="gramStart"/>
+      <w:r>
+        <w:rPr>
+          <w:rFonts w:ascii="Consolas" w:hAnsi="Consolas"/>
+          <w:sz w:val="24"/>
+          <w:szCs w:val="24"/>
+        </w:rPr>
+        <w:t>".*</w:t>
+      </w:r>
+      <w:proofErr w:type="gramEnd"/>
+      <w:r>
+        <w:rPr>
+          <w:rFonts w:ascii="Consolas" w:hAnsi="Consolas"/>
+          <w:sz w:val="24"/>
+          <w:szCs w:val="24"/>
+        </w:rPr>
+        <w:t>"'"</w:t>
       </w:r>
     </w:p>
     <w:p>
@@ -1212,7 +1256,7 @@
           <w:sz w:val="24"/>
           <w:szCs w:val="24"/>
         </w:rPr>
-        <w:t>Aritmética</w:t>
+        <w:t>Números</w:t>
       </w:r>
       <w:r>
         <w:rPr>
@@ -1228,7 +1272,25 @@
           <w:sz w:val="24"/>
           <w:szCs w:val="24"/>
         </w:rPr>
-        <w:t>[+|-|/|*|(|)]</w:t>
+        <w:t>[0-</w:t>
+      </w:r>
+      <w:proofErr w:type="gramStart"/>
+      <w:r>
+        <w:rPr>
+          <w:rFonts w:ascii="Consolas" w:hAnsi="Consolas"/>
+          <w:sz w:val="24"/>
+          <w:szCs w:val="24"/>
+        </w:rPr>
+        <w:t>9]+(</w:t>
+      </w:r>
+      <w:proofErr w:type="gramEnd"/>
+      <w:r>
+        <w:rPr>
+          <w:rFonts w:ascii="Consolas" w:hAnsi="Consolas"/>
+          <w:sz w:val="24"/>
+          <w:szCs w:val="24"/>
+        </w:rPr>
+        <w:t>[\.][0-9]+)*</w:t>
       </w:r>
     </w:p>
     <w:p>
@@ -1252,7 +1314,7 @@
           <w:sz w:val="24"/>
           <w:szCs w:val="24"/>
         </w:rPr>
-        <w:t>Atribuição de variáveis</w:t>
+        <w:t>Aritmética</w:t>
       </w:r>
       <w:r>
         <w:rPr>
@@ -1268,7 +1330,7 @@
           <w:sz w:val="24"/>
           <w:szCs w:val="24"/>
         </w:rPr>
-        <w:t>&lt;-|=</w:t>
+        <w:t>[+|-|/|*]</w:t>
       </w:r>
     </w:p>
     <w:p>
@@ -1292,7 +1354,7 @@
           <w:sz w:val="24"/>
           <w:szCs w:val="24"/>
         </w:rPr>
-        <w:t>Comparação</w:t>
+        <w:t>Atribuição de variáveis</w:t>
       </w:r>
       <w:r>
         <w:rPr>
@@ -1308,7 +1370,7 @@
           <w:sz w:val="24"/>
           <w:szCs w:val="24"/>
         </w:rPr>
-        <w:t>&gt;=|&lt;=|==|!=|&lt;|&gt;</w:t>
+        <w:t>&lt;-|=</w:t>
       </w:r>
     </w:p>
     <w:p>
@@ -1332,7 +1394,7 @@
           <w:sz w:val="24"/>
           <w:szCs w:val="24"/>
         </w:rPr>
-        <w:t>Tabulações</w:t>
+        <w:t>Comparação</w:t>
       </w:r>
       <w:r>
         <w:rPr>
@@ -1348,15 +1410,25 @@
           <w:sz w:val="24"/>
           <w:szCs w:val="24"/>
         </w:rPr>
-        <w:t>[" "|\n|\t]+</w:t>
-      </w:r>
-      <w:r>
-        <w:rPr>
-          <w:rFonts w:ascii="Roboto" w:hAnsi="Roboto"/>
-          <w:sz w:val="24"/>
-          <w:szCs w:val="24"/>
-        </w:rPr>
-        <w:t xml:space="preserve"> </w:t>
+        <w:t>&gt;=|&lt;=|==</w:t>
+      </w:r>
+      <w:proofErr w:type="gramStart"/>
+      <w:r>
+        <w:rPr>
+          <w:rFonts w:ascii="Consolas" w:hAnsi="Consolas"/>
+          <w:sz w:val="24"/>
+          <w:szCs w:val="24"/>
+        </w:rPr>
+        <w:t>|!=</w:t>
+      </w:r>
+      <w:proofErr w:type="gramEnd"/>
+      <w:r>
+        <w:rPr>
+          <w:rFonts w:ascii="Consolas" w:hAnsi="Consolas"/>
+          <w:sz w:val="24"/>
+          <w:szCs w:val="24"/>
+        </w:rPr>
+        <w:t>|&lt;|&gt;</w:t>
       </w:r>
     </w:p>
     <w:p>
@@ -1380,7 +1452,7 @@
           <w:sz w:val="24"/>
           <w:szCs w:val="24"/>
         </w:rPr>
-        <w:t>Comentários</w:t>
+        <w:t>Tabulações</w:t>
       </w:r>
       <w:r>
         <w:rPr>
@@ -1396,7 +1468,25 @@
           <w:sz w:val="24"/>
           <w:szCs w:val="24"/>
         </w:rPr>
-        <w:t>"#".*"#"</w:t>
+        <w:t>[" "|\n|\</w:t>
+      </w:r>
+      <w:proofErr w:type="gramStart"/>
+      <w:r>
+        <w:rPr>
+          <w:rFonts w:ascii="Consolas" w:hAnsi="Consolas"/>
+          <w:sz w:val="24"/>
+          <w:szCs w:val="24"/>
+        </w:rPr>
+        <w:t>t]+</w:t>
+      </w:r>
+      <w:proofErr w:type="gramEnd"/>
+      <w:r>
+        <w:rPr>
+          <w:rFonts w:ascii="Roboto" w:hAnsi="Roboto"/>
+          <w:sz w:val="24"/>
+          <w:szCs w:val="24"/>
+        </w:rPr>
+        <w:t xml:space="preserve"> </w:t>
       </w:r>
     </w:p>
     <w:p>
@@ -1421,6 +1511,64 @@
           <w:szCs w:val="24"/>
         </w:rPr>
         <w:lastRenderedPageBreak/>
+        <w:t>Comentários</w:t>
+      </w:r>
+      <w:r>
+        <w:rPr>
+          <w:rFonts w:ascii="Roboto" w:hAnsi="Roboto"/>
+          <w:sz w:val="24"/>
+          <w:szCs w:val="24"/>
+        </w:rPr>
+        <w:t xml:space="preserve">: </w:t>
+      </w:r>
+      <w:r>
+        <w:rPr>
+          <w:rFonts w:ascii="Consolas" w:hAnsi="Consolas"/>
+          <w:sz w:val="24"/>
+          <w:szCs w:val="24"/>
+        </w:rPr>
+        <w:t>"#</w:t>
+      </w:r>
+      <w:proofErr w:type="gramStart"/>
+      <w:r>
+        <w:rPr>
+          <w:rFonts w:ascii="Consolas" w:hAnsi="Consolas"/>
+          <w:sz w:val="24"/>
+          <w:szCs w:val="24"/>
+        </w:rPr>
+        <w:t>".*</w:t>
+      </w:r>
+      <w:proofErr w:type="gramEnd"/>
+      <w:r>
+        <w:rPr>
+          <w:rFonts w:ascii="Consolas" w:hAnsi="Consolas"/>
+          <w:sz w:val="24"/>
+          <w:szCs w:val="24"/>
+        </w:rPr>
+        <w:t>"#"</w:t>
+      </w:r>
+    </w:p>
+    <w:p>
+      <w:pPr>
+        <w:pStyle w:val="PargrafodaLista"/>
+        <w:numPr>
+          <w:ilvl w:val="0"/>
+          <w:numId w:val="4"/>
+        </w:numPr>
+        <w:rPr>
+          <w:rFonts w:ascii="Roboto" w:hAnsi="Roboto"/>
+          <w:sz w:val="24"/>
+          <w:szCs w:val="24"/>
+        </w:rPr>
+      </w:pPr>
+      <w:r>
+        <w:rPr>
+          <w:rFonts w:ascii="Roboto" w:hAnsi="Roboto"/>
+          <w:b/>
+          <w:bCs/>
+          <w:sz w:val="24"/>
+          <w:szCs w:val="24"/>
+        </w:rPr>
         <w:t>Erros específicos</w:t>
       </w:r>
       <w:r>
@@ -1437,7 +1585,25 @@
           <w:sz w:val="24"/>
           <w:szCs w:val="24"/>
         </w:rPr>
-        <w:t>(~|"?"|@|([0-1]+))([a-</w:t>
+        <w:t>(~|"?"|@|([0-</w:t>
+      </w:r>
+      <w:proofErr w:type="gramStart"/>
+      <w:r>
+        <w:rPr>
+          <w:rFonts w:ascii="Consolas" w:hAnsi="Consolas"/>
+          <w:sz w:val="24"/>
+          <w:szCs w:val="24"/>
+        </w:rPr>
+        <w:t>1]+</w:t>
+      </w:r>
+      <w:proofErr w:type="gramEnd"/>
+      <w:r>
+        <w:rPr>
+          <w:rFonts w:ascii="Consolas" w:hAnsi="Consolas"/>
+          <w:sz w:val="24"/>
+          <w:szCs w:val="24"/>
+        </w:rPr>
+        <w:t>))([a-</w:t>
       </w:r>
       <w:proofErr w:type="spellStart"/>
       <w:r>
@@ -1460,55 +1626,35 @@
     </w:p>
     <w:p>
       <w:pPr>
-        <w:ind w:firstLine="284"/>
-        <w:rPr>
-          <w:rFonts w:ascii="Roboto" w:hAnsi="Roboto"/>
-          <w:sz w:val="24"/>
-          <w:szCs w:val="24"/>
-        </w:rPr>
-      </w:pPr>
-      <w:r>
-        <w:rPr>
-          <w:rFonts w:ascii="Roboto" w:hAnsi="Roboto"/>
-          <w:sz w:val="24"/>
-          <w:szCs w:val="24"/>
-        </w:rPr>
-        <w:t>A</w:t>
-      </w:r>
-      <w:r>
-        <w:rPr>
-          <w:rFonts w:ascii="Roboto" w:hAnsi="Roboto"/>
-          <w:sz w:val="24"/>
-          <w:szCs w:val="24"/>
-        </w:rPr>
-        <w:t>s demais cadeias que não forem captura</w:t>
-      </w:r>
-      <w:r>
-        <w:rPr>
-          <w:rFonts w:ascii="Roboto" w:hAnsi="Roboto"/>
-          <w:sz w:val="24"/>
-          <w:szCs w:val="24"/>
-        </w:rPr>
-        <w:t>das</w:t>
-      </w:r>
-      <w:r>
-        <w:rPr>
-          <w:rFonts w:ascii="Roboto" w:hAnsi="Roboto"/>
-          <w:sz w:val="24"/>
-          <w:szCs w:val="24"/>
-        </w:rPr>
-        <w:t xml:space="preserve"> por essas expressões regulares acima terão um erro léxico lançado na sua leitura.</w:t>
-      </w:r>
-    </w:p>
-    <w:p>
-      <w:pPr>
-        <w:ind w:firstLine="284"/>
-        <w:rPr>
-          <w:rFonts w:ascii="Roboto" w:hAnsi="Roboto"/>
-          <w:sz w:val="24"/>
-          <w:szCs w:val="24"/>
-        </w:rPr>
-      </w:pPr>
+        <w:pStyle w:val="PargrafodaLista"/>
+        <w:ind w:left="1080"/>
+        <w:rPr>
+          <w:rFonts w:ascii="Roboto" w:hAnsi="Roboto"/>
+          <w:b/>
+          <w:bCs/>
+          <w:sz w:val="24"/>
+          <w:szCs w:val="24"/>
+        </w:rPr>
+      </w:pPr>
+    </w:p>
+    <w:p>
+      <w:pPr>
+        <w:pStyle w:val="PargrafodaLista"/>
+        <w:ind w:left="1080"/>
+        <w:rPr>
+          <w:rFonts w:ascii="Roboto" w:hAnsi="Roboto"/>
+          <w:sz w:val="24"/>
+          <w:szCs w:val="24"/>
+        </w:rPr>
+      </w:pPr>
+      <w:r>
+        <w:rPr>
+          <w:rFonts w:ascii="Roboto" w:hAnsi="Roboto"/>
+          <w:sz w:val="24"/>
+          <w:szCs w:val="24"/>
+        </w:rPr>
+        <w:t xml:space="preserve"> </w:t>
+      </w:r>
     </w:p>
     <w:p>
       <w:pPr>
@@ -2295,15 +2441,7 @@
           <w:sz w:val="24"/>
           <w:szCs w:val="24"/>
         </w:rPr>
-        <w:t>A</w:t>
-      </w:r>
-      <w:r>
-        <w:rPr>
-          <w:rFonts w:ascii="Roboto" w:hAnsi="Roboto"/>
-          <w:sz w:val="24"/>
-          <w:szCs w:val="24"/>
-        </w:rPr>
-        <w:t>o ler uma cadeia que não pertence a linguagem, a seguinte mensagem de erro será lançada:</w:t>
+        <w:t>Ao ler uma cadeia que não pertence a linguagem, a seguinte mensagem de erro será lançada:</w:t>
       </w:r>
       <w:r>
         <w:rPr>
@@ -2501,1297 +2639,1655 @@
         <w:ind w:firstLine="284"/>
         <w:rPr>
           <w:rFonts w:ascii="Consolas" w:hAnsi="Consolas"/>
+          <w:sz w:val="18"/>
+          <w:szCs w:val="18"/>
+        </w:rPr>
+      </w:pPr>
+      <w:r>
+        <w:rPr>
+          <w:rFonts w:ascii="Consolas" w:hAnsi="Consolas"/>
+          <w:sz w:val="18"/>
+          <w:szCs w:val="18"/>
+        </w:rPr>
+        <w:t>P: {</w:t>
+      </w:r>
+    </w:p>
+    <w:p>
+      <w:pPr>
+        <w:ind w:left="284" w:firstLine="284"/>
+        <w:rPr>
+          <w:rFonts w:ascii="Consolas" w:hAnsi="Consolas"/>
+          <w:sz w:val="18"/>
+          <w:szCs w:val="18"/>
+        </w:rPr>
+      </w:pPr>
+      <w:r>
+        <w:rPr>
+          <w:rFonts w:ascii="Consolas" w:hAnsi="Consolas"/>
+          <w:b/>
+          <w:bCs/>
+          <w:sz w:val="18"/>
+          <w:szCs w:val="18"/>
+        </w:rPr>
+        <w:t>start</w:t>
+      </w:r>
+      <w:r>
+        <w:rPr>
+          <w:rFonts w:ascii="Consolas" w:hAnsi="Consolas"/>
+          <w:sz w:val="18"/>
+          <w:szCs w:val="18"/>
+        </w:rPr>
+        <w:t xml:space="preserve"> -&gt; INIT </w:t>
+      </w:r>
+      <w:proofErr w:type="spellStart"/>
+      <w:r>
+        <w:rPr>
+          <w:rFonts w:ascii="Consolas" w:hAnsi="Consolas"/>
+          <w:b/>
+          <w:bCs/>
+          <w:sz w:val="18"/>
+          <w:szCs w:val="18"/>
+        </w:rPr>
+        <w:t>command</w:t>
+      </w:r>
+      <w:proofErr w:type="spellEnd"/>
+      <w:r>
+        <w:rPr>
+          <w:rFonts w:ascii="Consolas" w:hAnsi="Consolas"/>
+          <w:sz w:val="18"/>
+          <w:szCs w:val="18"/>
+        </w:rPr>
+        <w:t xml:space="preserve"> END;</w:t>
+      </w:r>
+    </w:p>
+    <w:p>
+      <w:pPr>
+        <w:ind w:left="284" w:firstLine="284"/>
+        <w:rPr>
+          <w:rFonts w:ascii="Consolas" w:hAnsi="Consolas"/>
+          <w:sz w:val="18"/>
+          <w:szCs w:val="18"/>
+        </w:rPr>
+      </w:pPr>
+      <w:proofErr w:type="spellStart"/>
+      <w:r>
+        <w:rPr>
+          <w:rFonts w:ascii="Consolas" w:hAnsi="Consolas"/>
+          <w:b/>
+          <w:bCs/>
+          <w:sz w:val="18"/>
+          <w:szCs w:val="18"/>
+        </w:rPr>
+        <w:t>command</w:t>
+      </w:r>
+      <w:proofErr w:type="spellEnd"/>
+      <w:r>
+        <w:rPr>
+          <w:rFonts w:ascii="Consolas" w:hAnsi="Consolas"/>
+          <w:sz w:val="18"/>
+          <w:szCs w:val="18"/>
+        </w:rPr>
+        <w:t xml:space="preserve"> -&gt; </w:t>
+      </w:r>
+      <w:proofErr w:type="spellStart"/>
+      <w:r>
+        <w:rPr>
+          <w:rFonts w:ascii="Consolas" w:hAnsi="Consolas"/>
+          <w:b/>
+          <w:bCs/>
+          <w:sz w:val="18"/>
+          <w:szCs w:val="18"/>
+        </w:rPr>
+        <w:t>declaration</w:t>
+      </w:r>
+      <w:proofErr w:type="spellEnd"/>
+    </w:p>
+    <w:p>
+      <w:pPr>
+        <w:ind w:left="284" w:firstLine="284"/>
+        <w:rPr>
+          <w:rFonts w:ascii="Consolas" w:hAnsi="Consolas"/>
+          <w:sz w:val="18"/>
+          <w:szCs w:val="18"/>
+        </w:rPr>
+      </w:pPr>
+      <w:r>
+        <w:rPr>
+          <w:rFonts w:ascii="Consolas" w:hAnsi="Consolas"/>
+          <w:sz w:val="18"/>
+          <w:szCs w:val="18"/>
+        </w:rPr>
+        <w:t xml:space="preserve">| </w:t>
+      </w:r>
+      <w:proofErr w:type="spellStart"/>
+      <w:r>
+        <w:rPr>
+          <w:rFonts w:ascii="Consolas" w:hAnsi="Consolas"/>
+          <w:b/>
+          <w:bCs/>
+          <w:sz w:val="18"/>
+          <w:szCs w:val="18"/>
+        </w:rPr>
+        <w:t>expression</w:t>
+      </w:r>
+      <w:proofErr w:type="spellEnd"/>
+    </w:p>
+    <w:p>
+      <w:pPr>
+        <w:ind w:left="284" w:firstLine="284"/>
+        <w:rPr>
+          <w:rFonts w:ascii="Consolas" w:hAnsi="Consolas"/>
+          <w:sz w:val="18"/>
+          <w:szCs w:val="18"/>
+        </w:rPr>
+      </w:pPr>
+      <w:r>
+        <w:rPr>
+          <w:rFonts w:ascii="Consolas" w:hAnsi="Consolas"/>
+          <w:sz w:val="18"/>
+          <w:szCs w:val="18"/>
+        </w:rPr>
+        <w:t xml:space="preserve">| </w:t>
+      </w:r>
+      <w:proofErr w:type="spellStart"/>
+      <w:r>
+        <w:rPr>
+          <w:rFonts w:ascii="Consolas" w:hAnsi="Consolas"/>
+          <w:b/>
+          <w:bCs/>
+          <w:sz w:val="18"/>
+          <w:szCs w:val="18"/>
+        </w:rPr>
+        <w:t>allocation</w:t>
+      </w:r>
+      <w:proofErr w:type="spellEnd"/>
+    </w:p>
+    <w:p>
+      <w:pPr>
+        <w:ind w:left="284" w:firstLine="284"/>
+        <w:rPr>
+          <w:rFonts w:ascii="Consolas" w:hAnsi="Consolas"/>
+          <w:sz w:val="18"/>
+          <w:szCs w:val="18"/>
+        </w:rPr>
+      </w:pPr>
+      <w:r>
+        <w:rPr>
+          <w:rFonts w:ascii="Consolas" w:hAnsi="Consolas"/>
+          <w:sz w:val="18"/>
+          <w:szCs w:val="18"/>
+        </w:rPr>
+        <w:t xml:space="preserve">| </w:t>
+      </w:r>
+      <w:r>
+        <w:rPr>
+          <w:rFonts w:ascii="Consolas" w:hAnsi="Consolas"/>
+          <w:b/>
+          <w:bCs/>
+          <w:sz w:val="18"/>
+          <w:szCs w:val="18"/>
+        </w:rPr>
+        <w:t>loop</w:t>
+      </w:r>
+    </w:p>
+    <w:p>
+      <w:pPr>
+        <w:ind w:left="284" w:firstLine="284"/>
+        <w:rPr>
+          <w:rFonts w:ascii="Consolas" w:hAnsi="Consolas"/>
+          <w:sz w:val="18"/>
+          <w:szCs w:val="18"/>
+        </w:rPr>
+      </w:pPr>
+      <w:r>
+        <w:rPr>
+          <w:rFonts w:ascii="Consolas" w:hAnsi="Consolas"/>
+          <w:sz w:val="18"/>
+          <w:szCs w:val="18"/>
+        </w:rPr>
+        <w:t xml:space="preserve">| </w:t>
+      </w:r>
+      <w:proofErr w:type="spellStart"/>
+      <w:r>
+        <w:rPr>
+          <w:rFonts w:ascii="Consolas" w:hAnsi="Consolas"/>
+          <w:b/>
+          <w:bCs/>
+          <w:sz w:val="18"/>
+          <w:szCs w:val="18"/>
+        </w:rPr>
+        <w:t>conditional</w:t>
+      </w:r>
+      <w:proofErr w:type="spellEnd"/>
+    </w:p>
+    <w:p>
+      <w:pPr>
+        <w:ind w:left="284" w:firstLine="284"/>
+        <w:rPr>
+          <w:rFonts w:ascii="Consolas" w:hAnsi="Consolas"/>
+          <w:sz w:val="18"/>
+          <w:szCs w:val="18"/>
+        </w:rPr>
+      </w:pPr>
+      <w:r>
+        <w:rPr>
+          <w:rFonts w:ascii="Consolas" w:hAnsi="Consolas"/>
+          <w:sz w:val="18"/>
+          <w:szCs w:val="18"/>
+        </w:rPr>
+        <w:t xml:space="preserve">| </w:t>
+      </w:r>
+      <w:proofErr w:type="spellStart"/>
+      <w:r>
+        <w:rPr>
+          <w:rFonts w:ascii="Consolas" w:hAnsi="Consolas"/>
+          <w:b/>
+          <w:bCs/>
+          <w:sz w:val="18"/>
+          <w:szCs w:val="18"/>
+        </w:rPr>
+        <w:t>comparison</w:t>
+      </w:r>
+      <w:proofErr w:type="spellEnd"/>
+    </w:p>
+    <w:p>
+      <w:pPr>
+        <w:ind w:left="284" w:firstLine="284"/>
+        <w:rPr>
+          <w:rFonts w:ascii="Consolas" w:hAnsi="Consolas"/>
+          <w:sz w:val="18"/>
+          <w:szCs w:val="18"/>
+        </w:rPr>
+      </w:pPr>
+      <w:r>
+        <w:rPr>
+          <w:rFonts w:ascii="Consolas" w:hAnsi="Consolas"/>
+          <w:sz w:val="18"/>
+          <w:szCs w:val="18"/>
+        </w:rPr>
+        <w:t xml:space="preserve">| </w:t>
+      </w:r>
+      <w:r>
+        <w:rPr>
+          <w:rFonts w:ascii="Consolas" w:hAnsi="Consolas"/>
+          <w:b/>
+          <w:bCs/>
+          <w:sz w:val="18"/>
+          <w:szCs w:val="18"/>
+        </w:rPr>
+        <w:t>text</w:t>
+      </w:r>
+    </w:p>
+    <w:p>
+      <w:pPr>
+        <w:ind w:left="284" w:firstLine="284"/>
+        <w:rPr>
+          <w:rFonts w:ascii="Consolas" w:hAnsi="Consolas"/>
+          <w:sz w:val="18"/>
+          <w:szCs w:val="18"/>
+        </w:rPr>
+      </w:pPr>
+      <w:r>
+        <w:rPr>
+          <w:rFonts w:ascii="Consolas" w:hAnsi="Consolas"/>
+          <w:sz w:val="18"/>
+          <w:szCs w:val="18"/>
+        </w:rPr>
+        <w:t xml:space="preserve">| </w:t>
+      </w:r>
+      <w:proofErr w:type="spellStart"/>
+      <w:r>
+        <w:rPr>
+          <w:rFonts w:ascii="Consolas" w:hAnsi="Consolas"/>
+          <w:b/>
+          <w:bCs/>
+          <w:sz w:val="18"/>
+          <w:szCs w:val="18"/>
+        </w:rPr>
+        <w:t>comment</w:t>
+      </w:r>
+      <w:proofErr w:type="spellEnd"/>
+    </w:p>
+    <w:p>
+      <w:pPr>
+        <w:ind w:left="284" w:firstLine="284"/>
+        <w:rPr>
+          <w:rFonts w:ascii="Consolas" w:hAnsi="Consolas"/>
+          <w:sz w:val="18"/>
+          <w:szCs w:val="18"/>
+        </w:rPr>
+      </w:pPr>
+      <w:r>
+        <w:rPr>
+          <w:rFonts w:ascii="Consolas" w:hAnsi="Consolas"/>
+          <w:sz w:val="18"/>
+          <w:szCs w:val="18"/>
+        </w:rPr>
+        <w:t xml:space="preserve">| </w:t>
+      </w:r>
+      <w:r>
+        <w:rPr>
+          <w:rFonts w:ascii="Consolas" w:hAnsi="Consolas"/>
+          <w:b/>
+          <w:bCs/>
+          <w:sz w:val="18"/>
+          <w:szCs w:val="18"/>
+        </w:rPr>
+        <w:t>print</w:t>
+      </w:r>
+    </w:p>
+    <w:p>
+      <w:pPr>
+        <w:ind w:left="284" w:firstLine="284"/>
+        <w:rPr>
+          <w:rFonts w:ascii="Consolas" w:hAnsi="Consolas"/>
+          <w:sz w:val="18"/>
+          <w:szCs w:val="18"/>
+        </w:rPr>
+      </w:pPr>
+      <w:proofErr w:type="spellStart"/>
+      <w:r>
+        <w:rPr>
+          <w:rFonts w:ascii="Consolas" w:hAnsi="Consolas"/>
+          <w:b/>
+          <w:bCs/>
+          <w:sz w:val="18"/>
+          <w:szCs w:val="18"/>
+        </w:rPr>
+        <w:t>declaration</w:t>
+      </w:r>
+      <w:proofErr w:type="spellEnd"/>
+      <w:r>
+        <w:rPr>
+          <w:rFonts w:ascii="Consolas" w:hAnsi="Consolas"/>
+          <w:sz w:val="18"/>
+          <w:szCs w:val="18"/>
+        </w:rPr>
+        <w:t xml:space="preserve"> -&gt; TYPE ID </w:t>
+      </w:r>
+      <w:proofErr w:type="spellStart"/>
+      <w:r>
+        <w:rPr>
+          <w:rFonts w:ascii="Consolas" w:hAnsi="Consolas"/>
+          <w:b/>
+          <w:bCs/>
+          <w:sz w:val="18"/>
+          <w:szCs w:val="18"/>
+        </w:rPr>
+        <w:t>continuation</w:t>
+      </w:r>
+      <w:proofErr w:type="spellEnd"/>
+      <w:r>
+        <w:rPr>
+          <w:rFonts w:ascii="Consolas" w:hAnsi="Consolas"/>
+          <w:sz w:val="18"/>
+          <w:szCs w:val="18"/>
+        </w:rPr>
+        <w:t xml:space="preserve"> </w:t>
+      </w:r>
+      <w:proofErr w:type="spellStart"/>
+      <w:r>
+        <w:rPr>
+          <w:rFonts w:ascii="Consolas" w:hAnsi="Consolas"/>
+          <w:b/>
+          <w:bCs/>
+          <w:sz w:val="18"/>
+          <w:szCs w:val="18"/>
+        </w:rPr>
+        <w:t>command</w:t>
+      </w:r>
+      <w:proofErr w:type="spellEnd"/>
+    </w:p>
+    <w:p>
+      <w:pPr>
+        <w:ind w:left="284" w:firstLine="284"/>
+        <w:rPr>
+          <w:rFonts w:ascii="Consolas" w:hAnsi="Consolas"/>
+          <w:sz w:val="18"/>
+          <w:szCs w:val="18"/>
+        </w:rPr>
+      </w:pPr>
+      <w:r>
+        <w:rPr>
+          <w:rFonts w:ascii="Consolas" w:hAnsi="Consolas"/>
+          <w:sz w:val="18"/>
+          <w:szCs w:val="18"/>
+        </w:rPr>
+        <w:t xml:space="preserve">| TYPE ID EQUAL </w:t>
+      </w:r>
+      <w:proofErr w:type="spellStart"/>
+      <w:r>
+        <w:rPr>
+          <w:rFonts w:ascii="Consolas" w:hAnsi="Consolas"/>
+          <w:b/>
+          <w:bCs/>
+          <w:sz w:val="18"/>
+          <w:szCs w:val="18"/>
+        </w:rPr>
+        <w:t>expression</w:t>
+      </w:r>
+      <w:proofErr w:type="spellEnd"/>
+      <w:r>
+        <w:rPr>
+          <w:rFonts w:ascii="Consolas" w:hAnsi="Consolas"/>
+          <w:sz w:val="18"/>
+          <w:szCs w:val="18"/>
+        </w:rPr>
+        <w:t xml:space="preserve"> </w:t>
+      </w:r>
+      <w:proofErr w:type="spellStart"/>
+      <w:r>
+        <w:rPr>
+          <w:rFonts w:ascii="Consolas" w:hAnsi="Consolas"/>
+          <w:b/>
+          <w:bCs/>
+          <w:sz w:val="18"/>
+          <w:szCs w:val="18"/>
+        </w:rPr>
+        <w:t>continuation</w:t>
+      </w:r>
+      <w:proofErr w:type="spellEnd"/>
+      <w:r>
+        <w:rPr>
+          <w:rFonts w:ascii="Consolas" w:hAnsi="Consolas"/>
+          <w:sz w:val="18"/>
+          <w:szCs w:val="18"/>
+        </w:rPr>
+        <w:t xml:space="preserve"> </w:t>
+      </w:r>
+      <w:proofErr w:type="spellStart"/>
+      <w:r>
+        <w:rPr>
+          <w:rFonts w:ascii="Consolas" w:hAnsi="Consolas"/>
+          <w:b/>
+          <w:bCs/>
+          <w:sz w:val="18"/>
+          <w:szCs w:val="18"/>
+        </w:rPr>
+        <w:t>command</w:t>
+      </w:r>
+      <w:proofErr w:type="spellEnd"/>
+    </w:p>
+    <w:p>
+      <w:pPr>
+        <w:ind w:left="284" w:firstLine="284"/>
+        <w:rPr>
+          <w:rFonts w:ascii="Consolas" w:hAnsi="Consolas"/>
+          <w:sz w:val="18"/>
+          <w:szCs w:val="18"/>
+        </w:rPr>
+      </w:pPr>
+      <w:proofErr w:type="spellStart"/>
+      <w:r>
+        <w:rPr>
+          <w:rFonts w:ascii="Consolas" w:hAnsi="Consolas"/>
+          <w:b/>
+          <w:bCs/>
+          <w:sz w:val="18"/>
+          <w:szCs w:val="18"/>
+        </w:rPr>
+        <w:t>continuation</w:t>
+      </w:r>
+      <w:proofErr w:type="spellEnd"/>
+      <w:r>
+        <w:rPr>
+          <w:rFonts w:ascii="Consolas" w:hAnsi="Consolas"/>
+          <w:sz w:val="18"/>
+          <w:szCs w:val="18"/>
+        </w:rPr>
+        <w:t xml:space="preserve"> -&gt; COMMA ID </w:t>
+      </w:r>
+      <w:proofErr w:type="spellStart"/>
+      <w:r>
+        <w:rPr>
+          <w:rFonts w:ascii="Consolas" w:hAnsi="Consolas"/>
+          <w:b/>
+          <w:bCs/>
+          <w:sz w:val="18"/>
+          <w:szCs w:val="18"/>
+        </w:rPr>
+        <w:t>continuation</w:t>
+      </w:r>
+      <w:proofErr w:type="spellEnd"/>
+      <w:r>
+        <w:rPr>
+          <w:rFonts w:ascii="Consolas" w:hAnsi="Consolas"/>
+          <w:sz w:val="18"/>
+          <w:szCs w:val="18"/>
+        </w:rPr>
+        <w:t xml:space="preserve"> | </w:t>
+      </w:r>
+      <w:r>
+        <w:rPr>
+          <w:rFonts w:ascii="Consolas" w:hAnsi="Consolas" w:cs="Cambria"/>
+          <w:sz w:val="18"/>
+          <w:szCs w:val="18"/>
+        </w:rPr>
+        <w:t>Ɛ</w:t>
+      </w:r>
+    </w:p>
+    <w:p>
+      <w:pPr>
+        <w:ind w:left="284" w:firstLine="284"/>
+        <w:rPr>
+          <w:rFonts w:ascii="Consolas" w:hAnsi="Consolas"/>
+          <w:b/>
+          <w:bCs/>
+          <w:sz w:val="18"/>
+          <w:szCs w:val="18"/>
+        </w:rPr>
+      </w:pPr>
+      <w:proofErr w:type="spellStart"/>
+      <w:r>
+        <w:rPr>
+          <w:rFonts w:ascii="Consolas" w:hAnsi="Consolas"/>
+          <w:b/>
+          <w:bCs/>
+          <w:sz w:val="18"/>
+          <w:szCs w:val="18"/>
+        </w:rPr>
+        <w:t>expression</w:t>
+      </w:r>
+      <w:proofErr w:type="spellEnd"/>
+      <w:r>
+        <w:rPr>
+          <w:rFonts w:ascii="Consolas" w:hAnsi="Consolas"/>
+          <w:sz w:val="18"/>
+          <w:szCs w:val="18"/>
+        </w:rPr>
+        <w:t xml:space="preserve"> -&gt; </w:t>
+      </w:r>
+      <w:proofErr w:type="spellStart"/>
+      <w:r>
+        <w:rPr>
+          <w:rFonts w:ascii="Consolas" w:hAnsi="Consolas"/>
+          <w:b/>
+          <w:bCs/>
+          <w:sz w:val="18"/>
+          <w:szCs w:val="18"/>
+        </w:rPr>
+        <w:t>expression</w:t>
+      </w:r>
+      <w:proofErr w:type="spellEnd"/>
+      <w:r>
+        <w:rPr>
+          <w:rFonts w:ascii="Consolas" w:hAnsi="Consolas"/>
+          <w:sz w:val="18"/>
+          <w:szCs w:val="18"/>
+        </w:rPr>
+        <w:t xml:space="preserve"> OPERATOR </w:t>
+      </w:r>
+      <w:r>
+        <w:rPr>
+          <w:rFonts w:ascii="Consolas" w:hAnsi="Consolas"/>
+          <w:b/>
+          <w:bCs/>
+          <w:sz w:val="18"/>
+          <w:szCs w:val="18"/>
+        </w:rPr>
+        <w:t>expression.</w:t>
+      </w:r>
+    </w:p>
+    <w:p>
+      <w:pPr>
+        <w:ind w:left="284" w:firstLine="284"/>
+        <w:rPr>
+          <w:rFonts w:ascii="Consolas" w:hAnsi="Consolas"/>
+          <w:sz w:val="18"/>
+          <w:szCs w:val="18"/>
+        </w:rPr>
+      </w:pPr>
+      <w:r>
+        <w:rPr>
+          <w:rFonts w:ascii="Consolas" w:hAnsi="Consolas"/>
+          <w:sz w:val="18"/>
+          <w:szCs w:val="18"/>
+        </w:rPr>
+        <w:t>| OPN_PARENTH</w:t>
+      </w:r>
+      <w:r>
+        <w:rPr>
+          <w:rFonts w:ascii="Consolas" w:hAnsi="Consolas"/>
+          <w:b/>
+          <w:bCs/>
+          <w:sz w:val="18"/>
+          <w:szCs w:val="18"/>
+        </w:rPr>
+        <w:t xml:space="preserve"> </w:t>
+      </w:r>
+      <w:proofErr w:type="spellStart"/>
+      <w:r>
+        <w:rPr>
+          <w:rFonts w:ascii="Consolas" w:hAnsi="Consolas"/>
+          <w:b/>
+          <w:bCs/>
+          <w:sz w:val="18"/>
+          <w:szCs w:val="18"/>
+        </w:rPr>
+        <w:t>expression</w:t>
+      </w:r>
+      <w:proofErr w:type="spellEnd"/>
+      <w:r>
+        <w:rPr>
+          <w:rFonts w:ascii="Consolas" w:hAnsi="Consolas"/>
+          <w:b/>
+          <w:bCs/>
+          <w:sz w:val="18"/>
+          <w:szCs w:val="18"/>
+        </w:rPr>
+        <w:t xml:space="preserve"> </w:t>
+      </w:r>
+      <w:r>
+        <w:rPr>
+          <w:rFonts w:ascii="Consolas" w:hAnsi="Consolas"/>
+          <w:sz w:val="18"/>
+          <w:szCs w:val="18"/>
+        </w:rPr>
+        <w:t>CLS_PARENTH</w:t>
+      </w:r>
+    </w:p>
+    <w:p>
+      <w:pPr>
+        <w:ind w:left="284" w:firstLine="284"/>
+        <w:rPr>
+          <w:rFonts w:ascii="Consolas" w:hAnsi="Consolas"/>
+          <w:sz w:val="18"/>
+          <w:szCs w:val="18"/>
+        </w:rPr>
+      </w:pPr>
+      <w:r>
+        <w:rPr>
+          <w:rFonts w:ascii="Consolas" w:hAnsi="Consolas"/>
+          <w:sz w:val="18"/>
+          <w:szCs w:val="18"/>
+        </w:rPr>
+        <w:t>| NUMBER</w:t>
+      </w:r>
+    </w:p>
+    <w:p>
+      <w:pPr>
+        <w:ind w:left="284" w:firstLine="284"/>
+        <w:rPr>
+          <w:rFonts w:ascii="Consolas" w:hAnsi="Consolas"/>
+          <w:sz w:val="18"/>
+          <w:szCs w:val="18"/>
+        </w:rPr>
+      </w:pPr>
+      <w:r>
+        <w:rPr>
+          <w:rFonts w:ascii="Consolas" w:hAnsi="Consolas"/>
+          <w:sz w:val="18"/>
+          <w:szCs w:val="18"/>
+        </w:rPr>
+        <w:t>| ID</w:t>
+      </w:r>
+    </w:p>
+    <w:p>
+      <w:pPr>
+        <w:ind w:left="284" w:firstLine="284"/>
+        <w:rPr>
+          <w:rFonts w:ascii="Consolas" w:hAnsi="Consolas"/>
+          <w:sz w:val="18"/>
+          <w:szCs w:val="18"/>
+        </w:rPr>
+      </w:pPr>
+      <w:proofErr w:type="spellStart"/>
+      <w:r>
+        <w:rPr>
+          <w:rFonts w:ascii="Consolas" w:hAnsi="Consolas"/>
+          <w:b/>
+          <w:bCs/>
+          <w:sz w:val="18"/>
+          <w:szCs w:val="18"/>
+        </w:rPr>
+        <w:t>allocation</w:t>
+      </w:r>
+      <w:proofErr w:type="spellEnd"/>
+      <w:r>
+        <w:rPr>
+          <w:rFonts w:ascii="Consolas" w:hAnsi="Consolas"/>
+          <w:sz w:val="18"/>
+          <w:szCs w:val="18"/>
+        </w:rPr>
+        <w:t xml:space="preserve"> -&gt; ID EQUAL </w:t>
+      </w:r>
+      <w:proofErr w:type="spellStart"/>
+      <w:r>
+        <w:rPr>
+          <w:rFonts w:ascii="Consolas" w:hAnsi="Consolas"/>
+          <w:b/>
+          <w:bCs/>
+          <w:sz w:val="18"/>
+          <w:szCs w:val="18"/>
+        </w:rPr>
+        <w:t>expression</w:t>
+      </w:r>
+      <w:proofErr w:type="spellEnd"/>
+      <w:r>
+        <w:rPr>
+          <w:rFonts w:ascii="Consolas" w:hAnsi="Consolas"/>
+          <w:sz w:val="18"/>
+          <w:szCs w:val="18"/>
+        </w:rPr>
+        <w:t xml:space="preserve"> </w:t>
+      </w:r>
+      <w:proofErr w:type="spellStart"/>
+      <w:r>
+        <w:rPr>
+          <w:rFonts w:ascii="Consolas" w:hAnsi="Consolas"/>
+          <w:b/>
+          <w:bCs/>
+          <w:sz w:val="18"/>
+          <w:szCs w:val="18"/>
+        </w:rPr>
+        <w:t>command</w:t>
+      </w:r>
+      <w:proofErr w:type="spellEnd"/>
+    </w:p>
+    <w:p>
+      <w:pPr>
+        <w:ind w:left="284" w:firstLine="284"/>
+        <w:rPr>
+          <w:rFonts w:ascii="Consolas" w:hAnsi="Consolas"/>
+          <w:sz w:val="18"/>
+          <w:szCs w:val="18"/>
+        </w:rPr>
+      </w:pPr>
+      <w:proofErr w:type="spellStart"/>
+      <w:r>
+        <w:rPr>
+          <w:rFonts w:ascii="Consolas" w:hAnsi="Consolas"/>
+          <w:b/>
+          <w:bCs/>
+          <w:sz w:val="18"/>
+          <w:szCs w:val="18"/>
+        </w:rPr>
+        <w:t>conditional</w:t>
+      </w:r>
+      <w:proofErr w:type="spellEnd"/>
+      <w:r>
+        <w:rPr>
+          <w:rFonts w:ascii="Consolas" w:hAnsi="Consolas"/>
+          <w:sz w:val="18"/>
+          <w:szCs w:val="18"/>
+        </w:rPr>
+        <w:t xml:space="preserve"> -&gt; IF </w:t>
+      </w:r>
+      <w:proofErr w:type="spellStart"/>
+      <w:r>
+        <w:rPr>
+          <w:rFonts w:ascii="Consolas" w:hAnsi="Consolas"/>
+          <w:b/>
+          <w:bCs/>
+          <w:sz w:val="18"/>
+          <w:szCs w:val="18"/>
+        </w:rPr>
+        <w:t>comparison</w:t>
+      </w:r>
+      <w:proofErr w:type="spellEnd"/>
+      <w:r>
+        <w:rPr>
+          <w:rFonts w:ascii="Consolas" w:hAnsi="Consolas"/>
+          <w:sz w:val="18"/>
+          <w:szCs w:val="18"/>
+        </w:rPr>
+        <w:t xml:space="preserve"> </w:t>
+      </w:r>
+      <w:proofErr w:type="spellStart"/>
+      <w:r>
+        <w:rPr>
+          <w:rFonts w:ascii="Consolas" w:hAnsi="Consolas"/>
+          <w:b/>
+          <w:bCs/>
+          <w:sz w:val="18"/>
+          <w:szCs w:val="18"/>
+        </w:rPr>
+        <w:t>block</w:t>
+      </w:r>
+      <w:proofErr w:type="spellEnd"/>
+      <w:r>
+        <w:rPr>
+          <w:rFonts w:ascii="Consolas" w:hAnsi="Consolas"/>
+          <w:sz w:val="18"/>
+          <w:szCs w:val="18"/>
+        </w:rPr>
+        <w:t xml:space="preserve"> </w:t>
+      </w:r>
+      <w:proofErr w:type="spellStart"/>
+      <w:r>
+        <w:rPr>
+          <w:rFonts w:ascii="Consolas" w:hAnsi="Consolas"/>
+          <w:b/>
+          <w:bCs/>
+          <w:sz w:val="18"/>
+          <w:szCs w:val="18"/>
+        </w:rPr>
+        <w:t>command</w:t>
+      </w:r>
+      <w:proofErr w:type="spellEnd"/>
+    </w:p>
+    <w:p>
+      <w:pPr>
+        <w:ind w:left="284" w:firstLine="284"/>
+        <w:rPr>
+          <w:rFonts w:ascii="Consolas" w:hAnsi="Consolas"/>
+          <w:sz w:val="18"/>
+          <w:szCs w:val="18"/>
+        </w:rPr>
+      </w:pPr>
+      <w:r>
+        <w:rPr>
+          <w:rFonts w:ascii="Consolas" w:hAnsi="Consolas"/>
+          <w:sz w:val="18"/>
+          <w:szCs w:val="18"/>
+        </w:rPr>
+        <w:t>|</w:t>
+      </w:r>
+      <w:r>
+        <w:rPr>
+          <w:rFonts w:ascii="Consolas" w:hAnsi="Consolas"/>
+          <w:b/>
+          <w:bCs/>
+          <w:sz w:val="18"/>
+          <w:szCs w:val="18"/>
+        </w:rPr>
+        <w:t xml:space="preserve"> </w:t>
+      </w:r>
+      <w:proofErr w:type="spellStart"/>
+      <w:r>
+        <w:rPr>
+          <w:rFonts w:ascii="Consolas" w:hAnsi="Consolas"/>
+          <w:b/>
+          <w:bCs/>
+          <w:sz w:val="18"/>
+          <w:szCs w:val="18"/>
+        </w:rPr>
+        <w:t>else_conditional</w:t>
+      </w:r>
+      <w:proofErr w:type="spellEnd"/>
+      <w:r>
+        <w:rPr>
+          <w:rFonts w:ascii="Consolas" w:hAnsi="Consolas"/>
+          <w:sz w:val="18"/>
+          <w:szCs w:val="18"/>
+        </w:rPr>
+        <w:t>;</w:t>
+      </w:r>
+    </w:p>
+    <w:p>
+      <w:pPr>
+        <w:ind w:left="284" w:firstLine="284"/>
+        <w:rPr>
+          <w:rFonts w:ascii="Consolas" w:hAnsi="Consolas"/>
+          <w:sz w:val="18"/>
+          <w:szCs w:val="18"/>
+        </w:rPr>
+      </w:pPr>
+      <w:proofErr w:type="spellStart"/>
+      <w:r>
+        <w:rPr>
+          <w:rFonts w:ascii="Consolas" w:hAnsi="Consolas"/>
+          <w:b/>
+          <w:bCs/>
+          <w:sz w:val="18"/>
+          <w:szCs w:val="18"/>
+        </w:rPr>
+        <w:t>else_conditional</w:t>
+      </w:r>
+      <w:proofErr w:type="spellEnd"/>
+      <w:r>
+        <w:rPr>
+          <w:rFonts w:ascii="Consolas" w:hAnsi="Consolas"/>
+          <w:b/>
+          <w:bCs/>
+          <w:sz w:val="18"/>
+          <w:szCs w:val="18"/>
+        </w:rPr>
+        <w:t xml:space="preserve"> </w:t>
+      </w:r>
+      <w:r>
+        <w:rPr>
+          <w:rFonts w:ascii="Consolas" w:hAnsi="Consolas"/>
+          <w:sz w:val="18"/>
+          <w:szCs w:val="18"/>
+        </w:rPr>
+        <w:t xml:space="preserve">-&gt; ELSE </w:t>
+      </w:r>
+      <w:proofErr w:type="spellStart"/>
+      <w:r>
+        <w:rPr>
+          <w:rFonts w:ascii="Consolas" w:hAnsi="Consolas"/>
+          <w:b/>
+          <w:bCs/>
+          <w:sz w:val="18"/>
+          <w:szCs w:val="18"/>
+        </w:rPr>
+        <w:t>comparison</w:t>
+      </w:r>
+      <w:proofErr w:type="spellEnd"/>
+      <w:r>
+        <w:rPr>
+          <w:rFonts w:ascii="Consolas" w:hAnsi="Consolas"/>
+          <w:sz w:val="18"/>
+          <w:szCs w:val="18"/>
+        </w:rPr>
+        <w:t xml:space="preserve"> </w:t>
+      </w:r>
+      <w:proofErr w:type="spellStart"/>
+      <w:r>
+        <w:rPr>
+          <w:rFonts w:ascii="Consolas" w:hAnsi="Consolas"/>
+          <w:b/>
+          <w:bCs/>
+          <w:sz w:val="18"/>
+          <w:szCs w:val="18"/>
+        </w:rPr>
+        <w:t>block</w:t>
+      </w:r>
+      <w:proofErr w:type="spellEnd"/>
+      <w:r>
+        <w:rPr>
+          <w:rFonts w:ascii="Consolas" w:hAnsi="Consolas"/>
+          <w:sz w:val="18"/>
+          <w:szCs w:val="18"/>
+        </w:rPr>
+        <w:t xml:space="preserve"> </w:t>
+      </w:r>
+      <w:proofErr w:type="spellStart"/>
+      <w:r>
+        <w:rPr>
+          <w:rFonts w:ascii="Consolas" w:hAnsi="Consolas"/>
+          <w:b/>
+          <w:bCs/>
+          <w:sz w:val="18"/>
+          <w:szCs w:val="18"/>
+        </w:rPr>
+        <w:t>command</w:t>
+      </w:r>
+      <w:proofErr w:type="spellEnd"/>
+    </w:p>
+    <w:p>
+      <w:pPr>
+        <w:ind w:left="284" w:firstLine="284"/>
+        <w:rPr>
+          <w:rFonts w:ascii="Consolas" w:hAnsi="Consolas"/>
+          <w:sz w:val="18"/>
+          <w:szCs w:val="18"/>
+        </w:rPr>
+      </w:pPr>
+      <w:r>
+        <w:rPr>
+          <w:rFonts w:ascii="Consolas" w:hAnsi="Consolas"/>
+          <w:sz w:val="18"/>
+          <w:szCs w:val="18"/>
+        </w:rPr>
+        <w:t xml:space="preserve">| ELSE </w:t>
+      </w:r>
+      <w:proofErr w:type="spellStart"/>
+      <w:r>
+        <w:rPr>
+          <w:rFonts w:ascii="Consolas" w:hAnsi="Consolas"/>
+          <w:b/>
+          <w:bCs/>
+          <w:sz w:val="18"/>
+          <w:szCs w:val="18"/>
+        </w:rPr>
+        <w:t>block</w:t>
+      </w:r>
+      <w:proofErr w:type="spellEnd"/>
+      <w:r>
+        <w:rPr>
+          <w:rFonts w:ascii="Consolas" w:hAnsi="Consolas"/>
+          <w:sz w:val="18"/>
+          <w:szCs w:val="18"/>
+        </w:rPr>
+        <w:t xml:space="preserve"> </w:t>
+      </w:r>
+      <w:proofErr w:type="spellStart"/>
+      <w:r>
+        <w:rPr>
+          <w:rFonts w:ascii="Consolas" w:hAnsi="Consolas"/>
+          <w:b/>
+          <w:bCs/>
+          <w:sz w:val="18"/>
+          <w:szCs w:val="18"/>
+        </w:rPr>
+        <w:t>command</w:t>
+      </w:r>
+      <w:proofErr w:type="spellEnd"/>
+    </w:p>
+    <w:p>
+      <w:pPr>
+        <w:ind w:left="284" w:firstLine="284"/>
+        <w:rPr>
+          <w:rFonts w:ascii="Consolas" w:hAnsi="Consolas"/>
+          <w:sz w:val="18"/>
+          <w:szCs w:val="18"/>
+        </w:rPr>
+      </w:pPr>
+      <w:r>
+        <w:rPr>
+          <w:rFonts w:ascii="Consolas" w:hAnsi="Consolas"/>
+          <w:b/>
+          <w:bCs/>
+          <w:sz w:val="18"/>
+          <w:szCs w:val="18"/>
+        </w:rPr>
+        <w:t>loop</w:t>
+      </w:r>
+      <w:r>
+        <w:rPr>
+          <w:rFonts w:ascii="Consolas" w:hAnsi="Consolas"/>
+          <w:sz w:val="18"/>
+          <w:szCs w:val="18"/>
+        </w:rPr>
+        <w:t xml:space="preserve"> -&gt; </w:t>
+      </w:r>
+      <w:r>
+        <w:rPr>
+          <w:rFonts w:ascii="Consolas" w:hAnsi="Consolas"/>
+          <w:sz w:val="18"/>
+          <w:szCs w:val="18"/>
+        </w:rPr>
+        <w:t xml:space="preserve">FOR </w:t>
+      </w:r>
+      <w:proofErr w:type="spellStart"/>
+      <w:r>
+        <w:rPr>
+          <w:rFonts w:ascii="Consolas" w:hAnsi="Consolas"/>
+          <w:b/>
+          <w:bCs/>
+          <w:sz w:val="18"/>
+          <w:szCs w:val="18"/>
+        </w:rPr>
+        <w:t>loop_for</w:t>
+      </w:r>
+      <w:proofErr w:type="spellEnd"/>
+      <w:r>
+        <w:rPr>
+          <w:rFonts w:ascii="Consolas" w:hAnsi="Consolas"/>
+          <w:b/>
+          <w:bCs/>
+          <w:sz w:val="18"/>
+          <w:szCs w:val="18"/>
+        </w:rPr>
+        <w:t xml:space="preserve"> </w:t>
+      </w:r>
+      <w:proofErr w:type="spellStart"/>
+      <w:r>
+        <w:rPr>
+          <w:rFonts w:ascii="Consolas" w:hAnsi="Consolas"/>
+          <w:b/>
+          <w:bCs/>
+          <w:sz w:val="18"/>
+          <w:szCs w:val="18"/>
+        </w:rPr>
+        <w:t>block</w:t>
+      </w:r>
+      <w:proofErr w:type="spellEnd"/>
+    </w:p>
+    <w:p>
+      <w:pPr>
+        <w:ind w:left="284" w:firstLine="284"/>
+        <w:rPr>
+          <w:rFonts w:ascii="Consolas" w:hAnsi="Consolas"/>
+          <w:b/>
+          <w:bCs/>
+          <w:sz w:val="18"/>
+          <w:szCs w:val="18"/>
+        </w:rPr>
+      </w:pPr>
+      <w:r>
+        <w:rPr>
+          <w:rFonts w:ascii="Consolas" w:hAnsi="Consolas"/>
+          <w:sz w:val="18"/>
+          <w:szCs w:val="18"/>
+        </w:rPr>
+        <w:t>|</w:t>
+      </w:r>
+      <w:r>
+        <w:rPr>
+          <w:rFonts w:ascii="Consolas" w:hAnsi="Consolas"/>
+          <w:b/>
+          <w:bCs/>
+          <w:sz w:val="18"/>
+          <w:szCs w:val="18"/>
+        </w:rPr>
+        <w:t xml:space="preserve"> </w:t>
+      </w:r>
+      <w:r>
+        <w:rPr>
+          <w:rFonts w:ascii="Consolas" w:hAnsi="Consolas"/>
+          <w:sz w:val="18"/>
+          <w:szCs w:val="18"/>
+        </w:rPr>
+        <w:t xml:space="preserve">WHILE </w:t>
+      </w:r>
+      <w:proofErr w:type="spellStart"/>
+      <w:r>
+        <w:rPr>
+          <w:rFonts w:ascii="Consolas" w:hAnsi="Consolas"/>
+          <w:b/>
+          <w:bCs/>
+          <w:sz w:val="18"/>
+          <w:szCs w:val="18"/>
+        </w:rPr>
+        <w:t>comparison</w:t>
+      </w:r>
+      <w:proofErr w:type="spellEnd"/>
+      <w:r>
+        <w:rPr>
+          <w:rFonts w:ascii="Consolas" w:hAnsi="Consolas"/>
+          <w:sz w:val="18"/>
+          <w:szCs w:val="18"/>
+        </w:rPr>
+        <w:t xml:space="preserve"> </w:t>
+      </w:r>
+      <w:proofErr w:type="spellStart"/>
+      <w:r>
+        <w:rPr>
+          <w:rFonts w:ascii="Consolas" w:hAnsi="Consolas"/>
+          <w:b/>
+          <w:bCs/>
+          <w:sz w:val="18"/>
+          <w:szCs w:val="18"/>
+        </w:rPr>
+        <w:t>block</w:t>
+      </w:r>
+      <w:proofErr w:type="spellEnd"/>
+      <w:r>
+        <w:rPr>
+          <w:rFonts w:ascii="Consolas" w:hAnsi="Consolas"/>
+          <w:sz w:val="18"/>
+          <w:szCs w:val="18"/>
+        </w:rPr>
+        <w:t xml:space="preserve"> </w:t>
+      </w:r>
+      <w:proofErr w:type="spellStart"/>
+      <w:r>
+        <w:rPr>
+          <w:rFonts w:ascii="Consolas" w:hAnsi="Consolas"/>
+          <w:b/>
+          <w:bCs/>
+          <w:sz w:val="18"/>
+          <w:szCs w:val="18"/>
+        </w:rPr>
+        <w:t>command</w:t>
+      </w:r>
+      <w:proofErr w:type="spellEnd"/>
+    </w:p>
+    <w:p>
+      <w:pPr>
+        <w:ind w:left="284" w:firstLine="284"/>
+        <w:rPr>
+          <w:rFonts w:ascii="Consolas" w:hAnsi="Consolas"/>
+          <w:sz w:val="18"/>
+          <w:szCs w:val="18"/>
+        </w:rPr>
+      </w:pPr>
+      <w:proofErr w:type="spellStart"/>
+      <w:r>
+        <w:rPr>
+          <w:rFonts w:ascii="Consolas" w:hAnsi="Consolas"/>
+          <w:b/>
+          <w:bCs/>
+          <w:sz w:val="18"/>
+          <w:szCs w:val="18"/>
+        </w:rPr>
+        <w:t>loop_for</w:t>
+      </w:r>
+      <w:proofErr w:type="spellEnd"/>
+      <w:r>
+        <w:rPr>
+          <w:rFonts w:ascii="Consolas" w:hAnsi="Consolas"/>
+          <w:b/>
+          <w:bCs/>
+          <w:sz w:val="18"/>
+          <w:szCs w:val="18"/>
+        </w:rPr>
+        <w:t xml:space="preserve"> </w:t>
+      </w:r>
+      <w:r>
+        <w:rPr>
+          <w:rFonts w:ascii="Consolas" w:hAnsi="Consolas"/>
+          <w:sz w:val="18"/>
+          <w:szCs w:val="18"/>
+        </w:rPr>
+        <w:t xml:space="preserve">-&gt; OPN_PARENTH </w:t>
+      </w:r>
+      <w:proofErr w:type="spellStart"/>
+      <w:r>
+        <w:rPr>
+          <w:rFonts w:ascii="Consolas" w:hAnsi="Consolas"/>
+          <w:b/>
+          <w:bCs/>
+          <w:sz w:val="18"/>
+          <w:szCs w:val="18"/>
+        </w:rPr>
+        <w:t>allocation</w:t>
+      </w:r>
+      <w:proofErr w:type="spellEnd"/>
+      <w:r>
+        <w:rPr>
+          <w:rFonts w:ascii="Consolas" w:hAnsi="Consolas"/>
+          <w:b/>
+          <w:bCs/>
+          <w:sz w:val="18"/>
+          <w:szCs w:val="18"/>
+        </w:rPr>
+        <w:t xml:space="preserve"> </w:t>
+      </w:r>
+      <w:r>
+        <w:rPr>
+          <w:rFonts w:ascii="Consolas" w:hAnsi="Consolas"/>
+          <w:sz w:val="18"/>
+          <w:szCs w:val="18"/>
+        </w:rPr>
+        <w:t xml:space="preserve">SEMICOLON </w:t>
+      </w:r>
+      <w:proofErr w:type="spellStart"/>
+      <w:r>
+        <w:rPr>
+          <w:rFonts w:ascii="Consolas" w:hAnsi="Consolas"/>
+          <w:b/>
+          <w:bCs/>
+          <w:sz w:val="18"/>
+          <w:szCs w:val="18"/>
+        </w:rPr>
+        <w:t>allocation</w:t>
+      </w:r>
+      <w:proofErr w:type="spellEnd"/>
+      <w:r>
+        <w:rPr>
+          <w:rFonts w:ascii="Consolas" w:hAnsi="Consolas"/>
+          <w:b/>
+          <w:bCs/>
+          <w:sz w:val="18"/>
+          <w:szCs w:val="18"/>
+        </w:rPr>
+        <w:t xml:space="preserve"> </w:t>
+      </w:r>
+      <w:r>
+        <w:rPr>
+          <w:rFonts w:ascii="Consolas" w:hAnsi="Consolas"/>
+          <w:sz w:val="18"/>
+          <w:szCs w:val="18"/>
+        </w:rPr>
+        <w:t>CLS_PARENTH</w:t>
+      </w:r>
+    </w:p>
+    <w:p>
+      <w:pPr>
+        <w:ind w:left="284" w:firstLine="284"/>
+        <w:rPr>
+          <w:rFonts w:ascii="Consolas" w:hAnsi="Consolas"/>
+          <w:sz w:val="18"/>
+          <w:szCs w:val="18"/>
+        </w:rPr>
+      </w:pPr>
+      <w:r>
+        <w:rPr>
+          <w:rFonts w:ascii="Consolas" w:hAnsi="Consolas"/>
+          <w:sz w:val="18"/>
+          <w:szCs w:val="18"/>
+        </w:rPr>
+        <w:t xml:space="preserve">| OPN_PARENTH </w:t>
+      </w:r>
+      <w:proofErr w:type="spellStart"/>
+      <w:r>
+        <w:rPr>
+          <w:rFonts w:ascii="Consolas" w:hAnsi="Consolas"/>
+          <w:b/>
+          <w:bCs/>
+          <w:sz w:val="18"/>
+          <w:szCs w:val="18"/>
+        </w:rPr>
+        <w:t>allocation</w:t>
+      </w:r>
+      <w:proofErr w:type="spellEnd"/>
+      <w:r>
+        <w:rPr>
+          <w:rFonts w:ascii="Consolas" w:hAnsi="Consolas"/>
+          <w:b/>
+          <w:bCs/>
+          <w:sz w:val="18"/>
+          <w:szCs w:val="18"/>
+        </w:rPr>
+        <w:t xml:space="preserve"> </w:t>
+      </w:r>
+      <w:r>
+        <w:rPr>
+          <w:rFonts w:ascii="Consolas" w:hAnsi="Consolas"/>
+          <w:sz w:val="18"/>
+          <w:szCs w:val="18"/>
+        </w:rPr>
+        <w:t xml:space="preserve">SEMICOLON </w:t>
+      </w:r>
+      <w:proofErr w:type="spellStart"/>
+      <w:r>
+        <w:rPr>
+          <w:rFonts w:ascii="Consolas" w:hAnsi="Consolas"/>
+          <w:b/>
+          <w:bCs/>
+          <w:sz w:val="18"/>
+          <w:szCs w:val="18"/>
+        </w:rPr>
+        <w:t>expression</w:t>
+      </w:r>
+      <w:proofErr w:type="spellEnd"/>
+      <w:r>
+        <w:rPr>
+          <w:rFonts w:ascii="Consolas" w:hAnsi="Consolas"/>
+          <w:b/>
+          <w:bCs/>
+          <w:sz w:val="18"/>
+          <w:szCs w:val="18"/>
+        </w:rPr>
+        <w:t xml:space="preserve"> </w:t>
+      </w:r>
+      <w:r>
+        <w:rPr>
+          <w:rFonts w:ascii="Consolas" w:hAnsi="Consolas"/>
+          <w:sz w:val="18"/>
+          <w:szCs w:val="18"/>
+        </w:rPr>
+        <w:t xml:space="preserve">COMPARATOR </w:t>
+      </w:r>
+      <w:proofErr w:type="spellStart"/>
+      <w:r>
+        <w:rPr>
+          <w:rFonts w:ascii="Consolas" w:hAnsi="Consolas"/>
+          <w:b/>
+          <w:bCs/>
+          <w:sz w:val="18"/>
+          <w:szCs w:val="18"/>
+        </w:rPr>
+        <w:t>expression</w:t>
+      </w:r>
+      <w:proofErr w:type="spellEnd"/>
+      <w:r>
+        <w:rPr>
+          <w:rFonts w:ascii="Consolas" w:hAnsi="Consolas"/>
+          <w:b/>
+          <w:bCs/>
+          <w:sz w:val="18"/>
+          <w:szCs w:val="18"/>
+        </w:rPr>
+        <w:t xml:space="preserve"> </w:t>
+      </w:r>
+      <w:r>
+        <w:rPr>
+          <w:rFonts w:ascii="Consolas" w:hAnsi="Consolas"/>
+          <w:sz w:val="18"/>
+          <w:szCs w:val="18"/>
+        </w:rPr>
+        <w:t>CLS_PARENTH</w:t>
+      </w:r>
+    </w:p>
+    <w:p>
+      <w:pPr>
+        <w:ind w:left="284" w:firstLine="284"/>
+        <w:rPr>
+          <w:rFonts w:ascii="Consolas" w:hAnsi="Consolas"/>
+          <w:sz w:val="18"/>
+          <w:szCs w:val="18"/>
+        </w:rPr>
+      </w:pPr>
+      <w:proofErr w:type="spellStart"/>
+      <w:r>
+        <w:rPr>
+          <w:rFonts w:ascii="Consolas" w:hAnsi="Consolas"/>
+          <w:b/>
+          <w:bCs/>
+          <w:sz w:val="18"/>
+          <w:szCs w:val="18"/>
+        </w:rPr>
+        <w:t>comparison</w:t>
+      </w:r>
+      <w:proofErr w:type="spellEnd"/>
+      <w:r>
+        <w:rPr>
+          <w:rFonts w:ascii="Consolas" w:hAnsi="Consolas"/>
+          <w:sz w:val="18"/>
+          <w:szCs w:val="18"/>
+        </w:rPr>
+        <w:t xml:space="preserve"> -&gt; OPN_PARENTH </w:t>
+      </w:r>
+      <w:proofErr w:type="spellStart"/>
+      <w:r>
+        <w:rPr>
+          <w:rFonts w:ascii="Consolas" w:hAnsi="Consolas"/>
+          <w:b/>
+          <w:bCs/>
+          <w:sz w:val="18"/>
+          <w:szCs w:val="18"/>
+        </w:rPr>
+        <w:t>expression</w:t>
+      </w:r>
+      <w:proofErr w:type="spellEnd"/>
+      <w:r>
+        <w:rPr>
+          <w:rFonts w:ascii="Consolas" w:hAnsi="Consolas"/>
+          <w:sz w:val="18"/>
+          <w:szCs w:val="18"/>
+        </w:rPr>
+        <w:t xml:space="preserve"> COMPARATOR </w:t>
+      </w:r>
+      <w:proofErr w:type="spellStart"/>
+      <w:r>
+        <w:rPr>
+          <w:rFonts w:ascii="Consolas" w:hAnsi="Consolas"/>
+          <w:b/>
+          <w:bCs/>
+          <w:sz w:val="18"/>
+          <w:szCs w:val="18"/>
+        </w:rPr>
+        <w:t>expression</w:t>
+      </w:r>
+      <w:proofErr w:type="spellEnd"/>
+      <w:r>
+        <w:rPr>
+          <w:rFonts w:ascii="Consolas" w:hAnsi="Consolas"/>
+          <w:sz w:val="18"/>
+          <w:szCs w:val="18"/>
+        </w:rPr>
+        <w:t xml:space="preserve"> CLS_PARENTH</w:t>
+      </w:r>
+    </w:p>
+    <w:p>
+      <w:pPr>
+        <w:ind w:left="284" w:firstLine="284"/>
+        <w:rPr>
+          <w:rFonts w:ascii="Consolas" w:hAnsi="Consolas"/>
+          <w:sz w:val="18"/>
+          <w:szCs w:val="18"/>
+        </w:rPr>
+      </w:pPr>
+      <w:r>
+        <w:rPr>
+          <w:rFonts w:ascii="Consolas" w:hAnsi="Consolas"/>
+          <w:b/>
+          <w:bCs/>
+          <w:sz w:val="18"/>
+          <w:szCs w:val="18"/>
+        </w:rPr>
+        <w:t>text</w:t>
+      </w:r>
+      <w:r>
+        <w:rPr>
+          <w:rFonts w:ascii="Consolas" w:hAnsi="Consolas"/>
+          <w:sz w:val="18"/>
+          <w:szCs w:val="18"/>
+        </w:rPr>
+        <w:t xml:space="preserve"> -&gt; TEXT</w:t>
+      </w:r>
+    </w:p>
+    <w:p>
+      <w:pPr>
+        <w:ind w:left="284" w:firstLine="284"/>
+        <w:rPr>
+          <w:rFonts w:ascii="Consolas" w:hAnsi="Consolas"/>
+          <w:sz w:val="18"/>
+          <w:szCs w:val="18"/>
+        </w:rPr>
+      </w:pPr>
+      <w:proofErr w:type="spellStart"/>
+      <w:r>
+        <w:rPr>
+          <w:rFonts w:ascii="Consolas" w:hAnsi="Consolas"/>
+          <w:b/>
+          <w:bCs/>
+          <w:sz w:val="18"/>
+          <w:szCs w:val="18"/>
+        </w:rPr>
+        <w:t>comment</w:t>
+      </w:r>
+      <w:proofErr w:type="spellEnd"/>
+      <w:r>
+        <w:rPr>
+          <w:rFonts w:ascii="Consolas" w:hAnsi="Consolas"/>
+          <w:sz w:val="18"/>
+          <w:szCs w:val="18"/>
+        </w:rPr>
+        <w:t xml:space="preserve"> -&gt; COMMENT</w:t>
+      </w:r>
+    </w:p>
+    <w:p>
+      <w:pPr>
+        <w:ind w:left="284" w:firstLine="284"/>
+        <w:rPr>
+          <w:rFonts w:ascii="Consolas" w:hAnsi="Consolas"/>
+          <w:sz w:val="18"/>
+          <w:szCs w:val="18"/>
+        </w:rPr>
+      </w:pPr>
+      <w:proofErr w:type="spellStart"/>
+      <w:r>
+        <w:rPr>
+          <w:rFonts w:ascii="Consolas" w:hAnsi="Consolas"/>
+          <w:b/>
+          <w:bCs/>
+          <w:sz w:val="18"/>
+          <w:szCs w:val="18"/>
+        </w:rPr>
+        <w:t>block</w:t>
+      </w:r>
+      <w:proofErr w:type="spellEnd"/>
+      <w:r>
+        <w:rPr>
+          <w:rFonts w:ascii="Consolas" w:hAnsi="Consolas"/>
+          <w:sz w:val="18"/>
+          <w:szCs w:val="18"/>
+        </w:rPr>
+        <w:t xml:space="preserve"> -&gt; OPN_BRACKET </w:t>
+      </w:r>
+      <w:proofErr w:type="spellStart"/>
+      <w:r>
+        <w:rPr>
+          <w:rFonts w:ascii="Consolas" w:hAnsi="Consolas"/>
+          <w:b/>
+          <w:bCs/>
+          <w:sz w:val="18"/>
+          <w:szCs w:val="18"/>
+        </w:rPr>
+        <w:t>command</w:t>
+      </w:r>
+      <w:proofErr w:type="spellEnd"/>
+      <w:r>
+        <w:rPr>
+          <w:rFonts w:ascii="Consolas" w:hAnsi="Consolas"/>
+          <w:sz w:val="18"/>
+          <w:szCs w:val="18"/>
+        </w:rPr>
+        <w:t xml:space="preserve"> CLS_BRACKET</w:t>
+      </w:r>
+      <w:bookmarkStart w:id="0" w:name="_GoBack"/>
+      <w:bookmarkEnd w:id="0"/>
+    </w:p>
+    <w:p>
+      <w:pPr>
+        <w:ind w:left="284" w:firstLine="284"/>
+        <w:rPr>
+          <w:rFonts w:ascii="Consolas" w:hAnsi="Consolas"/>
+          <w:sz w:val="18"/>
+          <w:szCs w:val="18"/>
+        </w:rPr>
+      </w:pPr>
+      <w:r>
+        <w:rPr>
+          <w:rFonts w:ascii="Consolas" w:hAnsi="Consolas"/>
+          <w:b/>
+          <w:bCs/>
+          <w:sz w:val="18"/>
+          <w:szCs w:val="18"/>
+        </w:rPr>
+        <w:lastRenderedPageBreak/>
+        <w:t>print</w:t>
+      </w:r>
+      <w:r>
+        <w:rPr>
+          <w:rFonts w:ascii="Consolas" w:hAnsi="Consolas"/>
+          <w:sz w:val="18"/>
+          <w:szCs w:val="18"/>
+        </w:rPr>
+        <w:t xml:space="preserve"> -&gt; PRINT OPN_PARENTH TEXT CLS_PARENTH </w:t>
+      </w:r>
+      <w:proofErr w:type="spellStart"/>
+      <w:r>
+        <w:rPr>
+          <w:rFonts w:ascii="Consolas" w:hAnsi="Consolas"/>
+          <w:b/>
+          <w:bCs/>
+          <w:sz w:val="18"/>
+          <w:szCs w:val="18"/>
+        </w:rPr>
+        <w:t>command</w:t>
+      </w:r>
+      <w:proofErr w:type="spellEnd"/>
+    </w:p>
+    <w:p>
+      <w:pPr>
+        <w:ind w:firstLine="284"/>
+        <w:rPr>
+          <w:rFonts w:ascii="Consolas" w:hAnsi="Consolas"/>
+          <w:sz w:val="18"/>
+          <w:szCs w:val="18"/>
+        </w:rPr>
+      </w:pPr>
+      <w:r>
+        <w:rPr>
+          <w:rFonts w:ascii="Consolas" w:hAnsi="Consolas"/>
+          <w:sz w:val="18"/>
+          <w:szCs w:val="18"/>
+        </w:rPr>
+        <w:t>}</w:t>
+      </w:r>
+    </w:p>
+    <w:p>
+      <w:pPr>
+        <w:ind w:firstLine="284"/>
+        <w:rPr>
+          <w:rFonts w:ascii="Consolas" w:hAnsi="Consolas"/>
           <w:sz w:val="20"/>
           <w:szCs w:val="20"/>
         </w:rPr>
       </w:pPr>
-      <w:r>
-        <w:rPr>
-          <w:rFonts w:ascii="Consolas" w:hAnsi="Consolas"/>
-          <w:sz w:val="20"/>
-          <w:szCs w:val="20"/>
-        </w:rPr>
-        <w:t>P: {</w:t>
-      </w:r>
-    </w:p>
-    <w:p>
-      <w:pPr>
-        <w:ind w:left="284" w:firstLine="284"/>
-        <w:rPr>
-          <w:rFonts w:ascii="Consolas" w:hAnsi="Consolas"/>
-          <w:sz w:val="20"/>
-          <w:szCs w:val="20"/>
-        </w:rPr>
-      </w:pPr>
-      <w:r>
-        <w:rPr>
-          <w:rFonts w:ascii="Consolas" w:hAnsi="Consolas"/>
-          <w:b/>
-          <w:bCs/>
-          <w:sz w:val="20"/>
-          <w:szCs w:val="20"/>
-        </w:rPr>
-        <w:t>start</w:t>
-      </w:r>
-      <w:r>
-        <w:rPr>
-          <w:rFonts w:ascii="Consolas" w:hAnsi="Consolas"/>
-          <w:sz w:val="20"/>
-          <w:szCs w:val="20"/>
-        </w:rPr>
-        <w:t xml:space="preserve"> -&gt; INIT </w:t>
-      </w:r>
-      <w:proofErr w:type="spellStart"/>
-      <w:r>
-        <w:rPr>
-          <w:rFonts w:ascii="Consolas" w:hAnsi="Consolas"/>
-          <w:b/>
-          <w:bCs/>
-          <w:sz w:val="20"/>
-          <w:szCs w:val="20"/>
-        </w:rPr>
-        <w:t>command</w:t>
-      </w:r>
-      <w:proofErr w:type="spellEnd"/>
-      <w:r>
-        <w:rPr>
-          <w:rFonts w:ascii="Consolas" w:hAnsi="Consolas"/>
-          <w:sz w:val="20"/>
-          <w:szCs w:val="20"/>
-        </w:rPr>
-        <w:t xml:space="preserve"> END;</w:t>
-      </w:r>
-    </w:p>
-    <w:p>
-      <w:pPr>
-        <w:ind w:left="284" w:firstLine="284"/>
-        <w:rPr>
-          <w:rFonts w:ascii="Consolas" w:hAnsi="Consolas"/>
-          <w:sz w:val="20"/>
-          <w:szCs w:val="20"/>
-        </w:rPr>
-      </w:pPr>
-      <w:proofErr w:type="spellStart"/>
-      <w:r>
-        <w:rPr>
-          <w:rFonts w:ascii="Consolas" w:hAnsi="Consolas"/>
-          <w:b/>
-          <w:bCs/>
-          <w:sz w:val="20"/>
-          <w:szCs w:val="20"/>
-        </w:rPr>
-        <w:t>command</w:t>
-      </w:r>
-      <w:proofErr w:type="spellEnd"/>
-      <w:r>
-        <w:rPr>
-          <w:rFonts w:ascii="Consolas" w:hAnsi="Consolas"/>
-          <w:sz w:val="20"/>
-          <w:szCs w:val="20"/>
-        </w:rPr>
-        <w:t xml:space="preserve"> -&gt; </w:t>
-      </w:r>
-      <w:proofErr w:type="spellStart"/>
-      <w:r>
-        <w:rPr>
-          <w:rFonts w:ascii="Consolas" w:hAnsi="Consolas"/>
-          <w:b/>
-          <w:bCs/>
-          <w:sz w:val="20"/>
-          <w:szCs w:val="20"/>
-        </w:rPr>
-        <w:t>declaration</w:t>
-      </w:r>
-      <w:proofErr w:type="spellEnd"/>
-    </w:p>
-    <w:p>
-      <w:pPr>
-        <w:ind w:left="284" w:firstLine="284"/>
-        <w:rPr>
-          <w:rFonts w:ascii="Consolas" w:hAnsi="Consolas"/>
-          <w:sz w:val="20"/>
-          <w:szCs w:val="20"/>
-        </w:rPr>
-      </w:pPr>
-      <w:r>
-        <w:rPr>
-          <w:rFonts w:ascii="Consolas" w:hAnsi="Consolas"/>
-          <w:sz w:val="20"/>
-          <w:szCs w:val="20"/>
-        </w:rPr>
-        <w:t xml:space="preserve">| </w:t>
-      </w:r>
-      <w:proofErr w:type="spellStart"/>
-      <w:r>
-        <w:rPr>
-          <w:rFonts w:ascii="Consolas" w:hAnsi="Consolas"/>
-          <w:b/>
-          <w:bCs/>
-          <w:sz w:val="20"/>
-          <w:szCs w:val="20"/>
-        </w:rPr>
-        <w:t>expression</w:t>
-      </w:r>
-      <w:proofErr w:type="spellEnd"/>
-    </w:p>
-    <w:p>
-      <w:pPr>
-        <w:ind w:left="284" w:firstLine="284"/>
-        <w:rPr>
-          <w:rFonts w:ascii="Consolas" w:hAnsi="Consolas"/>
-          <w:sz w:val="20"/>
-          <w:szCs w:val="20"/>
-        </w:rPr>
-      </w:pPr>
-      <w:r>
-        <w:rPr>
-          <w:rFonts w:ascii="Consolas" w:hAnsi="Consolas"/>
-          <w:sz w:val="20"/>
-          <w:szCs w:val="20"/>
-        </w:rPr>
-        <w:t xml:space="preserve">| </w:t>
-      </w:r>
-      <w:proofErr w:type="spellStart"/>
-      <w:r>
-        <w:rPr>
-          <w:rFonts w:ascii="Consolas" w:hAnsi="Consolas"/>
-          <w:b/>
-          <w:bCs/>
-          <w:sz w:val="20"/>
-          <w:szCs w:val="20"/>
-        </w:rPr>
-        <w:t>allocation</w:t>
-      </w:r>
-      <w:proofErr w:type="spellEnd"/>
-    </w:p>
-    <w:p>
-      <w:pPr>
-        <w:ind w:left="284" w:firstLine="284"/>
-        <w:rPr>
-          <w:rFonts w:ascii="Consolas" w:hAnsi="Consolas"/>
-          <w:sz w:val="20"/>
-          <w:szCs w:val="20"/>
-        </w:rPr>
-      </w:pPr>
-      <w:r>
-        <w:rPr>
-          <w:rFonts w:ascii="Consolas" w:hAnsi="Consolas"/>
-          <w:sz w:val="20"/>
-          <w:szCs w:val="20"/>
-        </w:rPr>
-        <w:t xml:space="preserve">| </w:t>
-      </w:r>
-      <w:r>
-        <w:rPr>
-          <w:rFonts w:ascii="Consolas" w:hAnsi="Consolas"/>
-          <w:b/>
-          <w:bCs/>
-          <w:sz w:val="20"/>
-          <w:szCs w:val="20"/>
-        </w:rPr>
-        <w:t>loop</w:t>
-      </w:r>
-    </w:p>
-    <w:p>
-      <w:pPr>
-        <w:ind w:left="284" w:firstLine="284"/>
-        <w:rPr>
-          <w:rFonts w:ascii="Consolas" w:hAnsi="Consolas"/>
-          <w:sz w:val="20"/>
-          <w:szCs w:val="20"/>
-        </w:rPr>
-      </w:pPr>
-      <w:r>
-        <w:rPr>
-          <w:rFonts w:ascii="Consolas" w:hAnsi="Consolas"/>
-          <w:sz w:val="20"/>
-          <w:szCs w:val="20"/>
-        </w:rPr>
-        <w:t xml:space="preserve">| </w:t>
-      </w:r>
-      <w:proofErr w:type="spellStart"/>
-      <w:r>
-        <w:rPr>
-          <w:rFonts w:ascii="Consolas" w:hAnsi="Consolas"/>
-          <w:b/>
-          <w:bCs/>
-          <w:sz w:val="20"/>
-          <w:szCs w:val="20"/>
-        </w:rPr>
-        <w:t>conditional</w:t>
-      </w:r>
-      <w:proofErr w:type="spellEnd"/>
-    </w:p>
-    <w:p>
-      <w:pPr>
-        <w:ind w:left="284" w:firstLine="284"/>
-        <w:rPr>
-          <w:rFonts w:ascii="Consolas" w:hAnsi="Consolas"/>
-          <w:sz w:val="20"/>
-          <w:szCs w:val="20"/>
-        </w:rPr>
-      </w:pPr>
-      <w:r>
-        <w:rPr>
-          <w:rFonts w:ascii="Consolas" w:hAnsi="Consolas"/>
-          <w:sz w:val="20"/>
-          <w:szCs w:val="20"/>
-        </w:rPr>
-        <w:t xml:space="preserve">| </w:t>
-      </w:r>
-      <w:proofErr w:type="spellStart"/>
-      <w:r>
-        <w:rPr>
-          <w:rFonts w:ascii="Consolas" w:hAnsi="Consolas"/>
-          <w:b/>
-          <w:bCs/>
-          <w:sz w:val="20"/>
-          <w:szCs w:val="20"/>
-        </w:rPr>
-        <w:t>comparison</w:t>
-      </w:r>
-      <w:proofErr w:type="spellEnd"/>
-    </w:p>
-    <w:p>
-      <w:pPr>
-        <w:ind w:left="284" w:firstLine="284"/>
-        <w:rPr>
-          <w:rFonts w:ascii="Consolas" w:hAnsi="Consolas"/>
-          <w:sz w:val="20"/>
-          <w:szCs w:val="20"/>
-        </w:rPr>
-      </w:pPr>
-      <w:r>
-        <w:rPr>
-          <w:rFonts w:ascii="Consolas" w:hAnsi="Consolas"/>
-          <w:sz w:val="20"/>
-          <w:szCs w:val="20"/>
-        </w:rPr>
-        <w:t xml:space="preserve">| </w:t>
-      </w:r>
-      <w:r>
-        <w:rPr>
-          <w:rFonts w:ascii="Consolas" w:hAnsi="Consolas"/>
-          <w:b/>
-          <w:bCs/>
-          <w:sz w:val="20"/>
-          <w:szCs w:val="20"/>
-        </w:rPr>
-        <w:t>text</w:t>
-      </w:r>
-    </w:p>
-    <w:p>
-      <w:pPr>
-        <w:ind w:left="284" w:firstLine="284"/>
-        <w:rPr>
-          <w:rFonts w:ascii="Consolas" w:hAnsi="Consolas"/>
-          <w:sz w:val="20"/>
-          <w:szCs w:val="20"/>
-        </w:rPr>
-      </w:pPr>
-      <w:r>
-        <w:rPr>
-          <w:rFonts w:ascii="Consolas" w:hAnsi="Consolas"/>
-          <w:sz w:val="20"/>
-          <w:szCs w:val="20"/>
-        </w:rPr>
-        <w:t xml:space="preserve">| </w:t>
-      </w:r>
-      <w:proofErr w:type="spellStart"/>
-      <w:r>
-        <w:rPr>
-          <w:rFonts w:ascii="Consolas" w:hAnsi="Consolas"/>
-          <w:b/>
-          <w:bCs/>
-          <w:sz w:val="20"/>
-          <w:szCs w:val="20"/>
-        </w:rPr>
-        <w:t>comment</w:t>
-      </w:r>
-      <w:proofErr w:type="spellEnd"/>
-    </w:p>
-    <w:p>
-      <w:pPr>
-        <w:ind w:left="284" w:firstLine="284"/>
-        <w:rPr>
-          <w:rFonts w:ascii="Consolas" w:hAnsi="Consolas"/>
-          <w:sz w:val="20"/>
-          <w:szCs w:val="20"/>
-        </w:rPr>
-      </w:pPr>
-      <w:r>
-        <w:rPr>
-          <w:rFonts w:ascii="Consolas" w:hAnsi="Consolas"/>
-          <w:sz w:val="20"/>
-          <w:szCs w:val="20"/>
-        </w:rPr>
-        <w:t xml:space="preserve">| </w:t>
-      </w:r>
-      <w:r>
-        <w:rPr>
-          <w:rFonts w:ascii="Consolas" w:hAnsi="Consolas"/>
-          <w:b/>
-          <w:bCs/>
-          <w:sz w:val="20"/>
-          <w:szCs w:val="20"/>
-        </w:rPr>
-        <w:t>print</w:t>
-      </w:r>
-    </w:p>
-    <w:p>
-      <w:pPr>
-        <w:ind w:left="284" w:firstLine="284"/>
-        <w:rPr>
-          <w:rFonts w:ascii="Consolas" w:hAnsi="Consolas"/>
-          <w:sz w:val="20"/>
-          <w:szCs w:val="20"/>
-        </w:rPr>
-      </w:pPr>
-      <w:proofErr w:type="spellStart"/>
-      <w:r>
-        <w:rPr>
-          <w:rFonts w:ascii="Consolas" w:hAnsi="Consolas"/>
-          <w:b/>
-          <w:bCs/>
-          <w:sz w:val="20"/>
-          <w:szCs w:val="20"/>
-        </w:rPr>
-        <w:t>declaration</w:t>
-      </w:r>
-      <w:proofErr w:type="spellEnd"/>
-      <w:r>
-        <w:rPr>
-          <w:rFonts w:ascii="Consolas" w:hAnsi="Consolas"/>
-          <w:sz w:val="20"/>
-          <w:szCs w:val="20"/>
-        </w:rPr>
-        <w:t xml:space="preserve"> -&gt; TYPE ID </w:t>
-      </w:r>
-      <w:proofErr w:type="spellStart"/>
-      <w:r>
-        <w:rPr>
-          <w:rFonts w:ascii="Consolas" w:hAnsi="Consolas"/>
-          <w:b/>
-          <w:bCs/>
-          <w:sz w:val="20"/>
-          <w:szCs w:val="20"/>
-        </w:rPr>
-        <w:t>continuation</w:t>
-      </w:r>
-      <w:proofErr w:type="spellEnd"/>
-      <w:r>
-        <w:rPr>
-          <w:rFonts w:ascii="Consolas" w:hAnsi="Consolas"/>
-          <w:sz w:val="20"/>
-          <w:szCs w:val="20"/>
-        </w:rPr>
-        <w:t xml:space="preserve"> </w:t>
-      </w:r>
-      <w:proofErr w:type="spellStart"/>
-      <w:r>
-        <w:rPr>
-          <w:rFonts w:ascii="Consolas" w:hAnsi="Consolas"/>
-          <w:b/>
-          <w:bCs/>
-          <w:sz w:val="20"/>
-          <w:szCs w:val="20"/>
-        </w:rPr>
-        <w:t>command</w:t>
-      </w:r>
-      <w:proofErr w:type="spellEnd"/>
-    </w:p>
-    <w:p>
-      <w:pPr>
-        <w:ind w:left="284" w:firstLine="284"/>
-        <w:rPr>
-          <w:rFonts w:ascii="Consolas" w:hAnsi="Consolas"/>
-          <w:sz w:val="20"/>
-          <w:szCs w:val="20"/>
-        </w:rPr>
-      </w:pPr>
-      <w:r>
-        <w:rPr>
-          <w:rFonts w:ascii="Consolas" w:hAnsi="Consolas"/>
-          <w:sz w:val="20"/>
-          <w:szCs w:val="20"/>
-        </w:rPr>
-        <w:t xml:space="preserve">| TYPE ID EQUAL </w:t>
-      </w:r>
-      <w:proofErr w:type="spellStart"/>
-      <w:r>
-        <w:rPr>
-          <w:rFonts w:ascii="Consolas" w:hAnsi="Consolas"/>
-          <w:b/>
-          <w:bCs/>
-          <w:sz w:val="20"/>
-          <w:szCs w:val="20"/>
-        </w:rPr>
-        <w:t>expression</w:t>
-      </w:r>
-      <w:proofErr w:type="spellEnd"/>
-      <w:r>
-        <w:rPr>
-          <w:rFonts w:ascii="Consolas" w:hAnsi="Consolas"/>
-          <w:sz w:val="20"/>
-          <w:szCs w:val="20"/>
-        </w:rPr>
-        <w:t xml:space="preserve"> </w:t>
-      </w:r>
-      <w:proofErr w:type="spellStart"/>
-      <w:r>
-        <w:rPr>
-          <w:rFonts w:ascii="Consolas" w:hAnsi="Consolas"/>
-          <w:b/>
-          <w:bCs/>
-          <w:sz w:val="20"/>
-          <w:szCs w:val="20"/>
-        </w:rPr>
-        <w:t>continuation</w:t>
-      </w:r>
-      <w:proofErr w:type="spellEnd"/>
-      <w:r>
-        <w:rPr>
-          <w:rFonts w:ascii="Consolas" w:hAnsi="Consolas"/>
-          <w:sz w:val="20"/>
-          <w:szCs w:val="20"/>
-        </w:rPr>
-        <w:t xml:space="preserve"> </w:t>
-      </w:r>
-      <w:proofErr w:type="spellStart"/>
-      <w:r>
-        <w:rPr>
-          <w:rFonts w:ascii="Consolas" w:hAnsi="Consolas"/>
-          <w:b/>
-          <w:bCs/>
-          <w:sz w:val="20"/>
-          <w:szCs w:val="20"/>
-        </w:rPr>
-        <w:t>command</w:t>
-      </w:r>
-      <w:proofErr w:type="spellEnd"/>
-    </w:p>
-    <w:p>
-      <w:pPr>
-        <w:ind w:left="284" w:firstLine="284"/>
-        <w:rPr>
-          <w:rFonts w:ascii="Consolas" w:hAnsi="Consolas"/>
-          <w:sz w:val="20"/>
-          <w:szCs w:val="20"/>
-        </w:rPr>
-      </w:pPr>
-      <w:proofErr w:type="spellStart"/>
-      <w:r>
-        <w:rPr>
-          <w:rFonts w:ascii="Consolas" w:hAnsi="Consolas"/>
-          <w:b/>
-          <w:bCs/>
-          <w:sz w:val="20"/>
-          <w:szCs w:val="20"/>
-        </w:rPr>
-        <w:t>continuation</w:t>
-      </w:r>
-      <w:proofErr w:type="spellEnd"/>
-      <w:r>
-        <w:rPr>
-          <w:rFonts w:ascii="Consolas" w:hAnsi="Consolas"/>
-          <w:sz w:val="20"/>
-          <w:szCs w:val="20"/>
-        </w:rPr>
-        <w:t xml:space="preserve"> -&gt; COMMA ID </w:t>
-      </w:r>
-      <w:proofErr w:type="spellStart"/>
-      <w:r>
-        <w:rPr>
-          <w:rFonts w:ascii="Consolas" w:hAnsi="Consolas"/>
-          <w:b/>
-          <w:bCs/>
-          <w:sz w:val="20"/>
-          <w:szCs w:val="20"/>
-        </w:rPr>
-        <w:t>continuation</w:t>
-      </w:r>
-      <w:proofErr w:type="spellEnd"/>
-      <w:r>
-        <w:rPr>
-          <w:rFonts w:ascii="Consolas" w:hAnsi="Consolas"/>
-          <w:sz w:val="20"/>
-          <w:szCs w:val="20"/>
-        </w:rPr>
-        <w:t xml:space="preserve"> | </w:t>
-      </w:r>
-      <w:r>
-        <w:rPr>
-          <w:rFonts w:ascii="Consolas" w:hAnsi="Consolas" w:cs="Cambria"/>
-          <w:sz w:val="20"/>
-          <w:szCs w:val="20"/>
-        </w:rPr>
-        <w:t>Ɛ</w:t>
-      </w:r>
-    </w:p>
-    <w:p>
-      <w:pPr>
-        <w:ind w:left="284" w:firstLine="284"/>
-        <w:rPr>
-          <w:rFonts w:ascii="Consolas" w:hAnsi="Consolas"/>
-          <w:sz w:val="20"/>
-          <w:szCs w:val="20"/>
-        </w:rPr>
-      </w:pPr>
-      <w:proofErr w:type="spellStart"/>
-      <w:r>
-        <w:rPr>
-          <w:rFonts w:ascii="Consolas" w:hAnsi="Consolas"/>
-          <w:b/>
-          <w:bCs/>
-          <w:sz w:val="20"/>
-          <w:szCs w:val="20"/>
-        </w:rPr>
-        <w:t>expression</w:t>
-      </w:r>
-      <w:proofErr w:type="spellEnd"/>
-      <w:r>
-        <w:rPr>
-          <w:rFonts w:ascii="Consolas" w:hAnsi="Consolas"/>
-          <w:sz w:val="20"/>
-          <w:szCs w:val="20"/>
-        </w:rPr>
-        <w:t xml:space="preserve"> -&gt; </w:t>
-      </w:r>
-      <w:proofErr w:type="spellStart"/>
-      <w:r>
-        <w:rPr>
-          <w:rFonts w:ascii="Consolas" w:hAnsi="Consolas"/>
-          <w:b/>
-          <w:bCs/>
-          <w:sz w:val="20"/>
-          <w:szCs w:val="20"/>
-        </w:rPr>
-        <w:t>expression</w:t>
-      </w:r>
-      <w:proofErr w:type="spellEnd"/>
-      <w:r>
-        <w:rPr>
-          <w:rFonts w:ascii="Consolas" w:hAnsi="Consolas"/>
-          <w:sz w:val="20"/>
-          <w:szCs w:val="20"/>
-        </w:rPr>
-        <w:t xml:space="preserve"> OPERATOR </w:t>
-      </w:r>
-      <w:proofErr w:type="spellStart"/>
-      <w:r>
-        <w:rPr>
-          <w:rFonts w:ascii="Consolas" w:hAnsi="Consolas"/>
-          <w:b/>
-          <w:bCs/>
-          <w:sz w:val="20"/>
-          <w:szCs w:val="20"/>
-        </w:rPr>
-        <w:t>expression</w:t>
-      </w:r>
-      <w:proofErr w:type="spellEnd"/>
-    </w:p>
-    <w:p>
-      <w:pPr>
-        <w:ind w:left="284" w:firstLine="284"/>
-        <w:rPr>
-          <w:rFonts w:ascii="Consolas" w:hAnsi="Consolas"/>
-          <w:sz w:val="20"/>
-          <w:szCs w:val="20"/>
-        </w:rPr>
-      </w:pPr>
-      <w:r>
-        <w:rPr>
-          <w:rFonts w:ascii="Consolas" w:hAnsi="Consolas"/>
-          <w:sz w:val="20"/>
-          <w:szCs w:val="20"/>
-        </w:rPr>
-        <w:t>| NUMBER</w:t>
-      </w:r>
-    </w:p>
-    <w:p>
-      <w:pPr>
-        <w:ind w:left="284" w:firstLine="284"/>
-        <w:rPr>
-          <w:rFonts w:ascii="Consolas" w:hAnsi="Consolas"/>
-          <w:sz w:val="20"/>
-          <w:szCs w:val="20"/>
-        </w:rPr>
-      </w:pPr>
-      <w:r>
-        <w:rPr>
-          <w:rFonts w:ascii="Consolas" w:hAnsi="Consolas"/>
-          <w:sz w:val="20"/>
-          <w:szCs w:val="20"/>
-        </w:rPr>
-        <w:t>| ID</w:t>
-      </w:r>
-    </w:p>
-    <w:p>
-      <w:pPr>
-        <w:ind w:left="284" w:firstLine="284"/>
-        <w:rPr>
-          <w:rFonts w:ascii="Consolas" w:hAnsi="Consolas"/>
-          <w:sz w:val="20"/>
-          <w:szCs w:val="20"/>
-        </w:rPr>
-      </w:pPr>
-      <w:proofErr w:type="spellStart"/>
-      <w:r>
-        <w:rPr>
-          <w:rFonts w:ascii="Consolas" w:hAnsi="Consolas"/>
-          <w:b/>
-          <w:bCs/>
-          <w:sz w:val="20"/>
-          <w:szCs w:val="20"/>
-        </w:rPr>
-        <w:t>allocation</w:t>
-      </w:r>
-      <w:proofErr w:type="spellEnd"/>
-      <w:r>
-        <w:rPr>
-          <w:rFonts w:ascii="Consolas" w:hAnsi="Consolas"/>
-          <w:sz w:val="20"/>
-          <w:szCs w:val="20"/>
-        </w:rPr>
-        <w:t xml:space="preserve"> -&gt; ID EQUAL </w:t>
-      </w:r>
-      <w:proofErr w:type="spellStart"/>
-      <w:r>
-        <w:rPr>
-          <w:rFonts w:ascii="Consolas" w:hAnsi="Consolas"/>
-          <w:b/>
-          <w:bCs/>
-          <w:sz w:val="20"/>
-          <w:szCs w:val="20"/>
-        </w:rPr>
-        <w:t>expression</w:t>
-      </w:r>
-      <w:proofErr w:type="spellEnd"/>
-      <w:r>
-        <w:rPr>
-          <w:rFonts w:ascii="Consolas" w:hAnsi="Consolas"/>
-          <w:sz w:val="20"/>
-          <w:szCs w:val="20"/>
-        </w:rPr>
-        <w:t xml:space="preserve"> </w:t>
-      </w:r>
-      <w:proofErr w:type="spellStart"/>
-      <w:r>
-        <w:rPr>
-          <w:rFonts w:ascii="Consolas" w:hAnsi="Consolas"/>
-          <w:b/>
-          <w:bCs/>
-          <w:sz w:val="20"/>
-          <w:szCs w:val="20"/>
-        </w:rPr>
-        <w:t>command</w:t>
-      </w:r>
-      <w:proofErr w:type="spellEnd"/>
-    </w:p>
-    <w:p>
-      <w:pPr>
-        <w:ind w:left="284" w:firstLine="284"/>
-        <w:rPr>
-          <w:rFonts w:ascii="Consolas" w:hAnsi="Consolas"/>
-          <w:sz w:val="20"/>
-          <w:szCs w:val="20"/>
-        </w:rPr>
-      </w:pPr>
-      <w:proofErr w:type="spellStart"/>
-      <w:r>
-        <w:rPr>
-          <w:rFonts w:ascii="Consolas" w:hAnsi="Consolas"/>
-          <w:b/>
-          <w:bCs/>
-          <w:sz w:val="20"/>
-          <w:szCs w:val="20"/>
-        </w:rPr>
-        <w:t>conditional</w:t>
-      </w:r>
-      <w:proofErr w:type="spellEnd"/>
-      <w:r>
-        <w:rPr>
-          <w:rFonts w:ascii="Consolas" w:hAnsi="Consolas"/>
-          <w:sz w:val="20"/>
-          <w:szCs w:val="20"/>
-        </w:rPr>
-        <w:t xml:space="preserve"> -&gt; IF </w:t>
-      </w:r>
-      <w:proofErr w:type="spellStart"/>
-      <w:r>
-        <w:rPr>
-          <w:rFonts w:ascii="Consolas" w:hAnsi="Consolas"/>
-          <w:b/>
-          <w:bCs/>
-          <w:sz w:val="20"/>
-          <w:szCs w:val="20"/>
-        </w:rPr>
-        <w:t>comparison</w:t>
-      </w:r>
-      <w:proofErr w:type="spellEnd"/>
-      <w:r>
-        <w:rPr>
-          <w:rFonts w:ascii="Consolas" w:hAnsi="Consolas"/>
-          <w:sz w:val="20"/>
-          <w:szCs w:val="20"/>
-        </w:rPr>
-        <w:t xml:space="preserve"> </w:t>
-      </w:r>
-      <w:proofErr w:type="spellStart"/>
-      <w:r>
-        <w:rPr>
-          <w:rFonts w:ascii="Consolas" w:hAnsi="Consolas"/>
-          <w:b/>
-          <w:bCs/>
-          <w:sz w:val="20"/>
-          <w:szCs w:val="20"/>
-        </w:rPr>
-        <w:t>block</w:t>
-      </w:r>
-      <w:proofErr w:type="spellEnd"/>
-      <w:r>
-        <w:rPr>
-          <w:rFonts w:ascii="Consolas" w:hAnsi="Consolas"/>
-          <w:sz w:val="20"/>
-          <w:szCs w:val="20"/>
-        </w:rPr>
-        <w:t xml:space="preserve"> </w:t>
-      </w:r>
-      <w:proofErr w:type="spellStart"/>
-      <w:r>
-        <w:rPr>
-          <w:rFonts w:ascii="Consolas" w:hAnsi="Consolas"/>
-          <w:b/>
-          <w:bCs/>
-          <w:sz w:val="20"/>
-          <w:szCs w:val="20"/>
-        </w:rPr>
-        <w:t>command</w:t>
-      </w:r>
-      <w:proofErr w:type="spellEnd"/>
-    </w:p>
-    <w:p>
-      <w:pPr>
-        <w:ind w:left="284" w:firstLine="284"/>
-        <w:rPr>
-          <w:rFonts w:ascii="Consolas" w:hAnsi="Consolas"/>
-          <w:sz w:val="20"/>
-          <w:szCs w:val="20"/>
-        </w:rPr>
-      </w:pPr>
-      <w:r>
-        <w:rPr>
-          <w:rFonts w:ascii="Consolas" w:hAnsi="Consolas"/>
-          <w:sz w:val="20"/>
-          <w:szCs w:val="20"/>
-        </w:rPr>
-        <w:t>|</w:t>
-      </w:r>
-      <w:r>
-        <w:rPr>
-          <w:rFonts w:ascii="Consolas" w:hAnsi="Consolas"/>
-          <w:b/>
-          <w:bCs/>
-          <w:sz w:val="20"/>
-          <w:szCs w:val="20"/>
-        </w:rPr>
-        <w:t xml:space="preserve"> </w:t>
-      </w:r>
-      <w:proofErr w:type="spellStart"/>
-      <w:r>
-        <w:rPr>
-          <w:rFonts w:ascii="Consolas" w:hAnsi="Consolas"/>
-          <w:b/>
-          <w:bCs/>
-          <w:sz w:val="20"/>
-          <w:szCs w:val="20"/>
-        </w:rPr>
-        <w:t>else_conditional</w:t>
-      </w:r>
-      <w:proofErr w:type="spellEnd"/>
-      <w:r>
-        <w:rPr>
-          <w:rFonts w:ascii="Consolas" w:hAnsi="Consolas"/>
-          <w:sz w:val="20"/>
-          <w:szCs w:val="20"/>
-        </w:rPr>
-        <w:t>;</w:t>
-      </w:r>
-    </w:p>
-    <w:p>
-      <w:pPr>
-        <w:ind w:left="284" w:firstLine="284"/>
-        <w:rPr>
-          <w:rFonts w:ascii="Consolas" w:hAnsi="Consolas"/>
-          <w:sz w:val="20"/>
-          <w:szCs w:val="20"/>
-        </w:rPr>
-      </w:pPr>
-      <w:proofErr w:type="spellStart"/>
-      <w:r>
-        <w:rPr>
-          <w:rFonts w:ascii="Consolas" w:hAnsi="Consolas"/>
-          <w:b/>
-          <w:bCs/>
-          <w:sz w:val="20"/>
-          <w:szCs w:val="20"/>
-        </w:rPr>
-        <w:t>else_conditional</w:t>
-      </w:r>
-      <w:proofErr w:type="spellEnd"/>
-      <w:r>
-        <w:rPr>
-          <w:rFonts w:ascii="Consolas" w:hAnsi="Consolas"/>
-          <w:b/>
-          <w:bCs/>
-          <w:sz w:val="20"/>
-          <w:szCs w:val="20"/>
-        </w:rPr>
-        <w:t xml:space="preserve"> </w:t>
-      </w:r>
-      <w:r>
-        <w:rPr>
-          <w:rFonts w:ascii="Consolas" w:hAnsi="Consolas"/>
-          <w:sz w:val="20"/>
-          <w:szCs w:val="20"/>
-        </w:rPr>
-        <w:t xml:space="preserve">-&gt; ELSE </w:t>
-      </w:r>
-      <w:proofErr w:type="spellStart"/>
-      <w:r>
-        <w:rPr>
-          <w:rFonts w:ascii="Consolas" w:hAnsi="Consolas"/>
-          <w:b/>
-          <w:bCs/>
-          <w:sz w:val="20"/>
-          <w:szCs w:val="20"/>
-        </w:rPr>
-        <w:t>comparison</w:t>
-      </w:r>
-      <w:proofErr w:type="spellEnd"/>
-      <w:r>
-        <w:rPr>
-          <w:rFonts w:ascii="Consolas" w:hAnsi="Consolas"/>
-          <w:sz w:val="20"/>
-          <w:szCs w:val="20"/>
-        </w:rPr>
-        <w:t xml:space="preserve"> </w:t>
-      </w:r>
-      <w:proofErr w:type="spellStart"/>
-      <w:r>
-        <w:rPr>
-          <w:rFonts w:ascii="Consolas" w:hAnsi="Consolas"/>
-          <w:b/>
-          <w:bCs/>
-          <w:sz w:val="20"/>
-          <w:szCs w:val="20"/>
-        </w:rPr>
-        <w:t>block</w:t>
-      </w:r>
-      <w:proofErr w:type="spellEnd"/>
-      <w:r>
-        <w:rPr>
-          <w:rFonts w:ascii="Consolas" w:hAnsi="Consolas"/>
-          <w:sz w:val="20"/>
-          <w:szCs w:val="20"/>
-        </w:rPr>
-        <w:t xml:space="preserve"> </w:t>
-      </w:r>
-      <w:proofErr w:type="spellStart"/>
-      <w:r>
-        <w:rPr>
-          <w:rFonts w:ascii="Consolas" w:hAnsi="Consolas"/>
-          <w:b/>
-          <w:bCs/>
-          <w:sz w:val="20"/>
-          <w:szCs w:val="20"/>
-        </w:rPr>
-        <w:t>command</w:t>
-      </w:r>
-      <w:proofErr w:type="spellEnd"/>
-    </w:p>
-    <w:p>
-      <w:pPr>
-        <w:ind w:left="284" w:firstLine="284"/>
-        <w:rPr>
-          <w:rFonts w:ascii="Consolas" w:hAnsi="Consolas"/>
-          <w:sz w:val="20"/>
-          <w:szCs w:val="20"/>
-        </w:rPr>
-      </w:pPr>
-      <w:r>
-        <w:rPr>
-          <w:rFonts w:ascii="Consolas" w:hAnsi="Consolas"/>
-          <w:sz w:val="20"/>
-          <w:szCs w:val="20"/>
-        </w:rPr>
-        <w:t xml:space="preserve">| ELSE </w:t>
-      </w:r>
-      <w:proofErr w:type="spellStart"/>
-      <w:r>
-        <w:rPr>
-          <w:rFonts w:ascii="Consolas" w:hAnsi="Consolas"/>
-          <w:b/>
-          <w:bCs/>
-          <w:sz w:val="20"/>
-          <w:szCs w:val="20"/>
-        </w:rPr>
-        <w:t>block</w:t>
-      </w:r>
-      <w:proofErr w:type="spellEnd"/>
-      <w:r>
-        <w:rPr>
-          <w:rFonts w:ascii="Consolas" w:hAnsi="Consolas"/>
-          <w:sz w:val="20"/>
-          <w:szCs w:val="20"/>
-        </w:rPr>
-        <w:t xml:space="preserve"> </w:t>
-      </w:r>
-      <w:proofErr w:type="spellStart"/>
-      <w:r>
-        <w:rPr>
-          <w:rFonts w:ascii="Consolas" w:hAnsi="Consolas"/>
-          <w:b/>
-          <w:bCs/>
-          <w:sz w:val="20"/>
-          <w:szCs w:val="20"/>
-        </w:rPr>
-        <w:t>command</w:t>
-      </w:r>
-      <w:proofErr w:type="spellEnd"/>
-    </w:p>
-    <w:p>
-      <w:pPr>
-        <w:ind w:left="284" w:firstLine="284"/>
-        <w:rPr>
-          <w:rFonts w:ascii="Consolas" w:hAnsi="Consolas"/>
-          <w:sz w:val="20"/>
-          <w:szCs w:val="20"/>
-        </w:rPr>
-      </w:pPr>
-      <w:r>
-        <w:rPr>
-          <w:rFonts w:ascii="Consolas" w:hAnsi="Consolas"/>
-          <w:b/>
-          <w:bCs/>
-          <w:sz w:val="20"/>
-          <w:szCs w:val="20"/>
-        </w:rPr>
-        <w:t>loop</w:t>
-      </w:r>
-      <w:r>
-        <w:rPr>
-          <w:rFonts w:ascii="Consolas" w:hAnsi="Consolas"/>
-          <w:sz w:val="20"/>
-          <w:szCs w:val="20"/>
-        </w:rPr>
-        <w:t xml:space="preserve"> -&gt; WHILE </w:t>
-      </w:r>
-      <w:proofErr w:type="spellStart"/>
-      <w:r>
-        <w:rPr>
-          <w:rFonts w:ascii="Consolas" w:hAnsi="Consolas"/>
-          <w:b/>
-          <w:bCs/>
-          <w:sz w:val="20"/>
-          <w:szCs w:val="20"/>
-        </w:rPr>
-        <w:t>comparison</w:t>
-      </w:r>
-      <w:proofErr w:type="spellEnd"/>
-      <w:r>
-        <w:rPr>
-          <w:rFonts w:ascii="Consolas" w:hAnsi="Consolas"/>
-          <w:sz w:val="20"/>
-          <w:szCs w:val="20"/>
-        </w:rPr>
-        <w:t xml:space="preserve"> </w:t>
-      </w:r>
-      <w:proofErr w:type="spellStart"/>
-      <w:r>
-        <w:rPr>
-          <w:rFonts w:ascii="Consolas" w:hAnsi="Consolas"/>
-          <w:b/>
-          <w:bCs/>
-          <w:sz w:val="20"/>
-          <w:szCs w:val="20"/>
-        </w:rPr>
-        <w:t>block</w:t>
-      </w:r>
-      <w:proofErr w:type="spellEnd"/>
-      <w:r>
-        <w:rPr>
-          <w:rFonts w:ascii="Consolas" w:hAnsi="Consolas"/>
-          <w:sz w:val="20"/>
-          <w:szCs w:val="20"/>
-        </w:rPr>
-        <w:t xml:space="preserve"> </w:t>
-      </w:r>
-      <w:proofErr w:type="spellStart"/>
-      <w:r>
-        <w:rPr>
-          <w:rFonts w:ascii="Consolas" w:hAnsi="Consolas"/>
-          <w:b/>
-          <w:bCs/>
-          <w:sz w:val="20"/>
-          <w:szCs w:val="20"/>
-        </w:rPr>
-        <w:t>command</w:t>
-      </w:r>
-      <w:proofErr w:type="spellEnd"/>
-    </w:p>
-    <w:p>
-      <w:pPr>
-        <w:ind w:left="284" w:firstLine="284"/>
-        <w:rPr>
-          <w:rFonts w:ascii="Consolas" w:hAnsi="Consolas"/>
-          <w:sz w:val="20"/>
-          <w:szCs w:val="20"/>
-        </w:rPr>
-      </w:pPr>
-      <w:proofErr w:type="spellStart"/>
-      <w:r>
-        <w:rPr>
-          <w:rFonts w:ascii="Consolas" w:hAnsi="Consolas"/>
-          <w:b/>
-          <w:bCs/>
-          <w:sz w:val="20"/>
-          <w:szCs w:val="20"/>
-        </w:rPr>
-        <w:t>comparison</w:t>
-      </w:r>
-      <w:proofErr w:type="spellEnd"/>
-      <w:r>
-        <w:rPr>
-          <w:rFonts w:ascii="Consolas" w:hAnsi="Consolas"/>
-          <w:sz w:val="20"/>
-          <w:szCs w:val="20"/>
-        </w:rPr>
-        <w:t xml:space="preserve"> -&gt; OPN_PARENTH </w:t>
-      </w:r>
-      <w:proofErr w:type="spellStart"/>
-      <w:r>
-        <w:rPr>
-          <w:rFonts w:ascii="Consolas" w:hAnsi="Consolas"/>
-          <w:b/>
-          <w:bCs/>
-          <w:sz w:val="20"/>
-          <w:szCs w:val="20"/>
-        </w:rPr>
-        <w:t>expression</w:t>
-      </w:r>
-      <w:proofErr w:type="spellEnd"/>
-      <w:r>
-        <w:rPr>
-          <w:rFonts w:ascii="Consolas" w:hAnsi="Consolas"/>
-          <w:sz w:val="20"/>
-          <w:szCs w:val="20"/>
-        </w:rPr>
-        <w:t xml:space="preserve"> COMPARATOR </w:t>
-      </w:r>
-      <w:proofErr w:type="spellStart"/>
-      <w:r>
-        <w:rPr>
-          <w:rFonts w:ascii="Consolas" w:hAnsi="Consolas"/>
-          <w:b/>
-          <w:bCs/>
-          <w:sz w:val="20"/>
-          <w:szCs w:val="20"/>
-        </w:rPr>
-        <w:t>expression</w:t>
-      </w:r>
-      <w:proofErr w:type="spellEnd"/>
-      <w:r>
-        <w:rPr>
-          <w:rFonts w:ascii="Consolas" w:hAnsi="Consolas"/>
-          <w:sz w:val="20"/>
-          <w:szCs w:val="20"/>
-        </w:rPr>
-        <w:t xml:space="preserve"> CLS_PARENTH</w:t>
-      </w:r>
-    </w:p>
-    <w:p>
-      <w:pPr>
-        <w:ind w:left="284" w:firstLine="284"/>
-        <w:rPr>
-          <w:rFonts w:ascii="Consolas" w:hAnsi="Consolas"/>
-          <w:sz w:val="20"/>
-          <w:szCs w:val="20"/>
-        </w:rPr>
-      </w:pPr>
-      <w:r>
-        <w:rPr>
-          <w:rFonts w:ascii="Consolas" w:hAnsi="Consolas"/>
-          <w:b/>
-          <w:bCs/>
-          <w:sz w:val="20"/>
-          <w:szCs w:val="20"/>
-        </w:rPr>
-        <w:t>text</w:t>
-      </w:r>
-      <w:r>
-        <w:rPr>
-          <w:rFonts w:ascii="Consolas" w:hAnsi="Consolas"/>
-          <w:sz w:val="20"/>
-          <w:szCs w:val="20"/>
-        </w:rPr>
-        <w:t xml:space="preserve"> -&gt; TEXT</w:t>
-      </w:r>
-    </w:p>
-    <w:p>
-      <w:pPr>
-        <w:ind w:left="284" w:firstLine="284"/>
-        <w:rPr>
-          <w:rFonts w:ascii="Consolas" w:hAnsi="Consolas"/>
-          <w:sz w:val="20"/>
-          <w:szCs w:val="20"/>
-        </w:rPr>
-      </w:pPr>
-      <w:proofErr w:type="spellStart"/>
-      <w:r>
-        <w:rPr>
-          <w:rFonts w:ascii="Consolas" w:hAnsi="Consolas"/>
-          <w:b/>
-          <w:bCs/>
-          <w:sz w:val="20"/>
-          <w:szCs w:val="20"/>
-        </w:rPr>
-        <w:t>comment</w:t>
-      </w:r>
-      <w:proofErr w:type="spellEnd"/>
-      <w:r>
-        <w:rPr>
-          <w:rFonts w:ascii="Consolas" w:hAnsi="Consolas"/>
-          <w:sz w:val="20"/>
-          <w:szCs w:val="20"/>
-        </w:rPr>
-        <w:t xml:space="preserve"> -&gt; COMMENT</w:t>
-      </w:r>
-    </w:p>
-    <w:p>
-      <w:pPr>
-        <w:ind w:left="284" w:firstLine="284"/>
-        <w:rPr>
-          <w:rFonts w:ascii="Consolas" w:hAnsi="Consolas"/>
-          <w:sz w:val="20"/>
-          <w:szCs w:val="20"/>
-        </w:rPr>
-      </w:pPr>
-      <w:proofErr w:type="spellStart"/>
-      <w:r>
-        <w:rPr>
-          <w:rFonts w:ascii="Consolas" w:hAnsi="Consolas"/>
-          <w:b/>
-          <w:bCs/>
-          <w:sz w:val="20"/>
-          <w:szCs w:val="20"/>
-        </w:rPr>
-        <w:t>block</w:t>
-      </w:r>
-      <w:proofErr w:type="spellEnd"/>
-      <w:r>
-        <w:rPr>
-          <w:rFonts w:ascii="Consolas" w:hAnsi="Consolas"/>
-          <w:sz w:val="20"/>
-          <w:szCs w:val="20"/>
-        </w:rPr>
-        <w:t xml:space="preserve"> -&gt; OPN_BRACKET </w:t>
-      </w:r>
-      <w:proofErr w:type="spellStart"/>
-      <w:r>
-        <w:rPr>
-          <w:rFonts w:ascii="Consolas" w:hAnsi="Consolas"/>
-          <w:b/>
-          <w:bCs/>
-          <w:sz w:val="20"/>
-          <w:szCs w:val="20"/>
-        </w:rPr>
-        <w:t>command</w:t>
-      </w:r>
-      <w:proofErr w:type="spellEnd"/>
-      <w:r>
-        <w:rPr>
-          <w:rFonts w:ascii="Consolas" w:hAnsi="Consolas"/>
-          <w:sz w:val="20"/>
-          <w:szCs w:val="20"/>
-        </w:rPr>
-        <w:t xml:space="preserve"> CLS_BRACKET</w:t>
-      </w:r>
-    </w:p>
-    <w:p>
-      <w:pPr>
-        <w:ind w:left="284" w:firstLine="284"/>
-        <w:rPr>
-          <w:rFonts w:ascii="Consolas" w:hAnsi="Consolas"/>
-          <w:sz w:val="20"/>
-          <w:szCs w:val="20"/>
-        </w:rPr>
-      </w:pPr>
-      <w:r>
-        <w:rPr>
-          <w:rFonts w:ascii="Consolas" w:hAnsi="Consolas"/>
-          <w:b/>
-          <w:bCs/>
-          <w:sz w:val="20"/>
-          <w:szCs w:val="20"/>
-        </w:rPr>
-        <w:t>print</w:t>
-      </w:r>
-      <w:r>
-        <w:rPr>
-          <w:rFonts w:ascii="Consolas" w:hAnsi="Consolas"/>
-          <w:sz w:val="20"/>
-          <w:szCs w:val="20"/>
-        </w:rPr>
-        <w:t xml:space="preserve"> -&gt; PRINT OPN_PARENTH TEXT CLS_PARENTH </w:t>
-      </w:r>
-      <w:proofErr w:type="spellStart"/>
-      <w:r>
-        <w:rPr>
-          <w:rFonts w:ascii="Consolas" w:hAnsi="Consolas"/>
-          <w:b/>
-          <w:bCs/>
-          <w:sz w:val="20"/>
-          <w:szCs w:val="20"/>
-        </w:rPr>
-        <w:t>command</w:t>
-      </w:r>
-      <w:proofErr w:type="spellEnd"/>
     </w:p>
     <w:p>
       <w:pPr>
         <w:ind w:firstLine="284"/>
         <w:rPr>
-          <w:rFonts w:ascii="Consolas" w:hAnsi="Consolas"/>
-          <w:sz w:val="20"/>
-          <w:szCs w:val="20"/>
-        </w:rPr>
-      </w:pPr>
-      <w:r>
-        <w:rPr>
-          <w:rFonts w:ascii="Consolas" w:hAnsi="Consolas"/>
-          <w:sz w:val="20"/>
-          <w:szCs w:val="20"/>
-        </w:rPr>
-        <w:t>}</w:t>
-      </w:r>
-    </w:p>
-    <w:p>
-      <w:pPr>
-        <w:ind w:firstLine="284"/>
-        <w:rPr>
-          <w:rFonts w:ascii="Roboto" w:hAnsi="Roboto"/>
-          <w:sz w:val="24"/>
-          <w:szCs w:val="24"/>
-        </w:rPr>
-      </w:pPr>
-      <w:r>
-        <w:rPr>
-          <w:rFonts w:ascii="Roboto" w:hAnsi="Roboto"/>
-          <w:sz w:val="24"/>
-          <w:szCs w:val="24"/>
-        </w:rPr>
-        <w:lastRenderedPageBreak/>
+          <w:rFonts w:ascii="Roboto" w:hAnsi="Roboto"/>
+          <w:sz w:val="24"/>
+          <w:szCs w:val="24"/>
+        </w:rPr>
+      </w:pPr>
+      <w:r>
+        <w:rPr>
+          <w:rFonts w:ascii="Roboto" w:hAnsi="Roboto"/>
+          <w:sz w:val="24"/>
+          <w:szCs w:val="24"/>
+        </w:rPr>
         <w:t xml:space="preserve">Vale ressaltar que a regra de expressões aritméticas possui um identificador </w:t>
       </w:r>
       <w:r>
@@ -4064,17 +4560,7 @@
           <w:sz w:val="24"/>
           <w:szCs w:val="24"/>
         </w:rPr>
-        <w:t xml:space="preserve"> para que a compilação seja executada</w:t>
-      </w:r>
-      <w:bookmarkStart w:id="0" w:name="_GoBack"/>
-      <w:bookmarkEnd w:id="0"/>
-      <w:r>
-        <w:rPr>
-          <w:rFonts w:ascii="Roboto" w:hAnsi="Roboto"/>
-          <w:sz w:val="24"/>
-          <w:szCs w:val="24"/>
-        </w:rPr>
-        <w:t>.</w:t>
+        <w:t xml:space="preserve"> para que a compilação seja executada.</w:t>
       </w:r>
     </w:p>
     <w:sectPr>
@@ -5037,6 +5523,7 @@
   <w:style w:type="character" w:default="1" w:styleId="Fontepargpadro">
     <w:name w:val="Default Paragraph Font"/>
     <w:uiPriority w:val="1"/>
+    <w:semiHidden/>
     <w:unhideWhenUsed/>
   </w:style>
   <w:style w:type="table" w:default="1" w:styleId="Tabelanormal">

</xml_diff>